<commit_message>
edit 1, 2, 3 done
</commit_message>
<xml_diff>
--- a/UseCaseScenarios.docx
+++ b/UseCaseScenarios.docx
@@ -6,13 +6,13 @@
       <w:tblPr>
         <w:tblStyle w:val="TableGrid"/>
         <w:bidiVisual/>
-        <w:tblW w:w="8502" w:type="dxa"/>
+        <w:tblW w:w="9224" w:type="dxa"/>
         <w:tblInd w:w="-924" w:type="dxa"/>
         <w:tblLook w:val="04A0" w:firstRow="1" w:lastRow="0" w:firstColumn="1" w:lastColumn="0" w:noHBand="0" w:noVBand="1"/>
       </w:tblPr>
       <w:tblGrid>
         <w:gridCol w:w="6896"/>
-        <w:gridCol w:w="1606"/>
+        <w:gridCol w:w="2328"/>
       </w:tblGrid>
       <w:tr>
         <w:trPr>
@@ -45,7 +45,7 @@
         </w:tc>
         <w:tc>
           <w:tcPr>
-            <w:tcW w:w="1606" w:type="dxa"/>
+            <w:tcW w:w="2328" w:type="dxa"/>
           </w:tcPr>
           <w:p>
             <w:pPr>
@@ -94,7 +94,7 @@
         </w:tc>
         <w:tc>
           <w:tcPr>
-            <w:tcW w:w="1606" w:type="dxa"/>
+            <w:tcW w:w="2328" w:type="dxa"/>
           </w:tcPr>
           <w:p>
             <w:pPr>
@@ -141,11 +141,35 @@
               </w:rPr>
               <w:t>Caregiver</w:t>
             </w:r>
+            <w:r>
+              <w:rPr>
+                <w:sz w:val="32"/>
+                <w:szCs w:val="32"/>
+                <w:lang w:bidi="ar-EG"/>
+              </w:rPr>
+              <w:t xml:space="preserve">, </w:t>
+            </w:r>
+            <w:r>
+              <w:rPr>
+                <w:sz w:val="32"/>
+                <w:szCs w:val="32"/>
+                <w:lang w:bidi="ar-EG"/>
+              </w:rPr>
+              <w:t>P</w:t>
+            </w:r>
+            <w:r>
+              <w:rPr>
+                <w:sz w:val="32"/>
+                <w:szCs w:val="32"/>
+                <w:lang w:bidi="ar-EG"/>
+              </w:rPr>
+              <w:t xml:space="preserve">atient </w:t>
+            </w:r>
           </w:p>
         </w:tc>
         <w:tc>
           <w:tcPr>
-            <w:tcW w:w="1606" w:type="dxa"/>
+            <w:tcW w:w="2328" w:type="dxa"/>
           </w:tcPr>
           <w:p>
             <w:pPr>
@@ -183,7 +207,6 @@
               </w:numPr>
               <w:bidi w:val="0"/>
               <w:rPr>
-                <w:rFonts w:hint="cs"/>
                 <w:sz w:val="26"/>
                 <w:szCs w:val="26"/>
               </w:rPr>
@@ -205,7 +228,6 @@
               </w:numPr>
               <w:bidi w:val="0"/>
               <w:rPr>
-                <w:rFonts w:hint="cs"/>
                 <w:sz w:val="32"/>
                 <w:szCs w:val="32"/>
                 <w:rtl/>
@@ -226,6 +248,7 @@
               </w:rPr>
               <w:t xml:space="preserve"> </w:t>
             </w:r>
+            <w:proofErr w:type="gramStart"/>
             <w:r>
               <w:rPr>
                 <w:sz w:val="26"/>
@@ -233,6 +256,7 @@
               </w:rPr>
               <w:t>connects</w:t>
             </w:r>
+            <w:proofErr w:type="gramEnd"/>
             <w:r>
               <w:rPr>
                 <w:sz w:val="26"/>
@@ -258,7 +282,7 @@
         </w:tc>
         <w:tc>
           <w:tcPr>
-            <w:tcW w:w="1606" w:type="dxa"/>
+            <w:tcW w:w="2328" w:type="dxa"/>
           </w:tcPr>
           <w:p>
             <w:pPr>
@@ -328,13 +352,12 @@
         </w:tc>
         <w:tc>
           <w:tcPr>
-            <w:tcW w:w="1606" w:type="dxa"/>
+            <w:tcW w:w="2328" w:type="dxa"/>
           </w:tcPr>
           <w:p>
             <w:pPr>
               <w:bidi w:val="0"/>
               <w:rPr>
-                <w:rFonts w:hint="cs"/>
                 <w:sz w:val="32"/>
                 <w:szCs w:val="32"/>
                 <w:rtl/>
@@ -414,7 +437,7 @@
         </w:tc>
         <w:tc>
           <w:tcPr>
-            <w:tcW w:w="1606" w:type="dxa"/>
+            <w:tcW w:w="2328" w:type="dxa"/>
           </w:tcPr>
           <w:p>
             <w:pPr>
@@ -623,14 +646,7 @@
                       <w:sz w:val="32"/>
                       <w:szCs w:val="32"/>
                     </w:rPr>
-                    <w:t xml:space="preserve"> him all </w:t>
-                  </w:r>
-                  <w:r>
-                    <w:rPr>
-                      <w:sz w:val="32"/>
-                      <w:szCs w:val="32"/>
-                    </w:rPr>
-                    <w:t>medicine reminder</w:t>
+                    <w:t xml:space="preserve"> him all medicine reminder</w:t>
                   </w:r>
                   <w:r>
                     <w:rPr>
@@ -953,7 +969,6 @@
                       <w:sz w:val="32"/>
                       <w:szCs w:val="32"/>
                     </w:rPr>
-                    <w:lastRenderedPageBreak/>
                     <w:t xml:space="preserve">He fills the data </w:t>
                   </w:r>
                 </w:p>
@@ -995,6 +1010,7 @@
                       <w:sz w:val="32"/>
                       <w:szCs w:val="32"/>
                     </w:rPr>
+                    <w:lastRenderedPageBreak/>
                     <w:t xml:space="preserve">and </w:t>
                   </w:r>
                   <w:r>
@@ -1068,6 +1084,7 @@
                       <w:sz w:val="32"/>
                       <w:szCs w:val="32"/>
                     </w:rPr>
+                    <w:lastRenderedPageBreak/>
                     <w:t xml:space="preserve">The caregiver selects Edit </w:t>
                   </w:r>
                   <w:r>
@@ -1075,14 +1092,7 @@
                       <w:sz w:val="32"/>
                       <w:szCs w:val="32"/>
                     </w:rPr>
-                    <w:t>medicine reminder</w:t>
-                  </w:r>
-                  <w:r>
-                    <w:rPr>
-                      <w:sz w:val="32"/>
-                      <w:szCs w:val="32"/>
-                    </w:rPr>
-                    <w:t>s</w:t>
+                    <w:t>medicine reminders</w:t>
                   </w:r>
                   <w:r>
                     <w:rPr>
@@ -1129,6 +1139,150 @@
                 </w:p>
               </w:tc>
             </w:tr>
+            <w:tr>
+              <w:trPr>
+                <w:trHeight w:val="282"/>
+              </w:trPr>
+              <w:tc>
+                <w:tcPr>
+                  <w:tcW w:w="2793" w:type="dxa"/>
+                </w:tcPr>
+                <w:p>
+                  <w:pPr>
+                    <w:bidi w:val="0"/>
+                    <w:rPr>
+                      <w:sz w:val="32"/>
+                      <w:szCs w:val="32"/>
+                    </w:rPr>
+                  </w:pPr>
+                </w:p>
+              </w:tc>
+              <w:tc>
+                <w:tcPr>
+                  <w:tcW w:w="3523" w:type="dxa"/>
+                </w:tcPr>
+                <w:p>
+                  <w:pPr>
+                    <w:pStyle w:val="ListParagraph"/>
+                    <w:numPr>
+                      <w:ilvl w:val="0"/>
+                      <w:numId w:val="2"/>
+                    </w:numPr>
+                    <w:bidi w:val="0"/>
+                    <w:rPr>
+                      <w:sz w:val="32"/>
+                      <w:szCs w:val="32"/>
+                      <w:lang w:val="en"/>
+                    </w:rPr>
+                  </w:pPr>
+                  <w:r>
+                    <w:rPr>
+                      <w:sz w:val="32"/>
+                      <w:szCs w:val="32"/>
+                      <w:lang w:val="en"/>
+                    </w:rPr>
+                    <w:t xml:space="preserve">System send </w:t>
+                  </w:r>
+                  <w:r>
+                    <w:rPr>
+                      <w:sz w:val="32"/>
+                      <w:szCs w:val="32"/>
+                    </w:rPr>
+                    <w:t xml:space="preserve">patient </w:t>
+                  </w:r>
+                  <w:r>
+                    <w:rPr>
+                      <w:sz w:val="32"/>
+                      <w:szCs w:val="32"/>
+                    </w:rPr>
+                    <w:t>an alert to take medicine</w:t>
+                  </w:r>
+                </w:p>
+              </w:tc>
+            </w:tr>
+            <w:tr>
+              <w:trPr>
+                <w:trHeight w:val="282"/>
+              </w:trPr>
+              <w:tc>
+                <w:tcPr>
+                  <w:tcW w:w="2793" w:type="dxa"/>
+                </w:tcPr>
+                <w:p>
+                  <w:pPr>
+                    <w:pStyle w:val="ListParagraph"/>
+                    <w:numPr>
+                      <w:ilvl w:val="0"/>
+                      <w:numId w:val="2"/>
+                    </w:numPr>
+                    <w:bidi w:val="0"/>
+                    <w:rPr>
+                      <w:sz w:val="32"/>
+                      <w:szCs w:val="32"/>
+                    </w:rPr>
+                  </w:pPr>
+                  <w:r>
+                    <w:rPr>
+                      <w:sz w:val="32"/>
+                      <w:szCs w:val="32"/>
+                    </w:rPr>
+                    <w:t xml:space="preserve">Patient </w:t>
+                  </w:r>
+                  <w:r>
+                    <w:rPr>
+                      <w:sz w:val="32"/>
+                      <w:szCs w:val="32"/>
+                    </w:rPr>
+                    <w:t xml:space="preserve">response </w:t>
+                  </w:r>
+                  <w:r>
+                    <w:rPr>
+                      <w:sz w:val="32"/>
+                      <w:szCs w:val="32"/>
+                    </w:rPr>
+                    <w:t xml:space="preserve">if he </w:t>
+                  </w:r>
+                  <w:proofErr w:type="gramStart"/>
+                  <w:r>
+                    <w:rPr>
+                      <w:sz w:val="32"/>
+                      <w:szCs w:val="32"/>
+                    </w:rPr>
+                    <w:t>take</w:t>
+                  </w:r>
+                  <w:proofErr w:type="gramEnd"/>
+                  <w:r>
+                    <w:rPr>
+                      <w:sz w:val="32"/>
+                      <w:szCs w:val="32"/>
+                    </w:rPr>
+                    <w:t xml:space="preserve"> the </w:t>
+                  </w:r>
+                  <w:r>
+                    <w:rPr>
+                      <w:sz w:val="32"/>
+                      <w:szCs w:val="32"/>
+                    </w:rPr>
+                    <w:t>dose</w:t>
+                  </w:r>
+                </w:p>
+              </w:tc>
+              <w:tc>
+                <w:tcPr>
+                  <w:tcW w:w="3523" w:type="dxa"/>
+                </w:tcPr>
+                <w:p>
+                  <w:pPr>
+                    <w:bidi w:val="0"/>
+                    <w:rPr>
+                      <w:sz w:val="32"/>
+                      <w:szCs w:val="32"/>
+                      <w:lang w:val="en"/>
+                    </w:rPr>
+                  </w:pPr>
+                </w:p>
+              </w:tc>
+            </w:tr>
           </w:tbl>
           <w:p>
             <w:pPr>
@@ -1143,7 +1297,7 @@
         </w:tc>
         <w:tc>
           <w:tcPr>
-            <w:tcW w:w="1606" w:type="dxa"/>
+            <w:tcW w:w="2328" w:type="dxa"/>
           </w:tcPr>
           <w:p>
             <w:pPr>
@@ -1256,7 +1410,35 @@
                       <w:sz w:val="32"/>
                       <w:szCs w:val="32"/>
                     </w:rPr>
-                    <w:t>miss required fields</w:t>
+                    <w:t xml:space="preserve">Caregiver </w:t>
+                  </w:r>
+                  <w:r>
+                    <w:rPr>
+                      <w:sz w:val="32"/>
+                      <w:szCs w:val="32"/>
+                    </w:rPr>
+                    <w:t>mis</w:t>
+                  </w:r>
+                  <w:r>
+                    <w:rPr>
+                      <w:sz w:val="32"/>
+                      <w:szCs w:val="32"/>
+                    </w:rPr>
+                    <w:t>s</w:t>
+                  </w:r>
+                  <w:r>
+                    <w:rPr>
+                      <w:sz w:val="32"/>
+                      <w:szCs w:val="32"/>
+                    </w:rPr>
+                    <w:t>es</w:t>
+                  </w:r>
+                  <w:r>
+                    <w:rPr>
+                      <w:sz w:val="32"/>
+                      <w:szCs w:val="32"/>
+                    </w:rPr>
+                    <w:t xml:space="preserve"> required fields</w:t>
                   </w:r>
                 </w:p>
               </w:tc>
@@ -1266,6 +1448,11 @@
                 </w:tcPr>
                 <w:p>
                   <w:pPr>
+                    <w:pStyle w:val="ListParagraph"/>
+                    <w:numPr>
+                      <w:ilvl w:val="0"/>
+                      <w:numId w:val="9"/>
+                    </w:numPr>
                     <w:bidi w:val="0"/>
                     <w:rPr>
                       <w:sz w:val="32"/>
@@ -1277,7 +1464,106 @@
                       <w:sz w:val="32"/>
                       <w:szCs w:val="32"/>
                     </w:rPr>
-                    <w:t>2-the app displays a validation error Message</w:t>
+                    <w:t>the app displays a validation error Message</w:t>
+                  </w:r>
+                </w:p>
+              </w:tc>
+            </w:tr>
+            <w:tr>
+              <w:trPr>
+                <w:trHeight w:val="561"/>
+              </w:trPr>
+              <w:tc>
+                <w:tcPr>
+                  <w:tcW w:w="3666" w:type="dxa"/>
+                </w:tcPr>
+                <w:p>
+                  <w:pPr>
+                    <w:pStyle w:val="ListParagraph"/>
+                    <w:numPr>
+                      <w:ilvl w:val="0"/>
+                      <w:numId w:val="9"/>
+                    </w:numPr>
+                    <w:bidi w:val="0"/>
+                    <w:rPr>
+                      <w:sz w:val="32"/>
+                      <w:szCs w:val="32"/>
+                    </w:rPr>
+                  </w:pPr>
+                  <w:r>
+                    <w:rPr>
+                      <w:sz w:val="32"/>
+                      <w:szCs w:val="32"/>
+                    </w:rPr>
+                    <w:t xml:space="preserve">if the patient </w:t>
+                  </w:r>
+                  <w:r>
+                    <w:rPr>
+                      <w:sz w:val="32"/>
+                      <w:szCs w:val="32"/>
+                    </w:rPr>
+                    <w:t>misses</w:t>
+                  </w:r>
+                  <w:r>
+                    <w:rPr>
+                      <w:sz w:val="32"/>
+                      <w:szCs w:val="32"/>
+                    </w:rPr>
+                    <w:t xml:space="preserve"> the dose or </w:t>
+                  </w:r>
+                  <w:r>
+                    <w:rPr>
+                      <w:sz w:val="32"/>
+                      <w:szCs w:val="32"/>
+                    </w:rPr>
+                    <w:t xml:space="preserve">not respond </w:t>
+                  </w:r>
+                </w:p>
+              </w:tc>
+              <w:tc>
+                <w:tcPr>
+                  <w:tcW w:w="2668" w:type="dxa"/>
+                </w:tcPr>
+                <w:p>
+                  <w:pPr>
+                    <w:pStyle w:val="ListParagraph"/>
+                    <w:numPr>
+                      <w:ilvl w:val="0"/>
+                      <w:numId w:val="9"/>
+                    </w:numPr>
+                    <w:bidi w:val="0"/>
+                    <w:rPr>
+                      <w:sz w:val="32"/>
+                      <w:szCs w:val="32"/>
+                    </w:rPr>
+                  </w:pPr>
+                  <w:r>
+                    <w:rPr>
+                      <w:sz w:val="32"/>
+                      <w:szCs w:val="32"/>
+                    </w:rPr>
+                    <w:t xml:space="preserve">System </w:t>
+                  </w:r>
+                  <w:r>
+                    <w:rPr>
+                      <w:sz w:val="32"/>
+                      <w:szCs w:val="32"/>
+                    </w:rPr>
+                    <w:t xml:space="preserve">send alert to caregiver </w:t>
+                  </w:r>
+                  <w:r>
+                    <w:rPr>
+                      <w:sz w:val="32"/>
+                      <w:szCs w:val="32"/>
+                    </w:rPr>
+                    <w:t xml:space="preserve">to call patient </w:t>
+                  </w:r>
+                  <w:r>
+                    <w:rPr>
+                      <w:sz w:val="32"/>
+                      <w:szCs w:val="32"/>
+                    </w:rPr>
+                    <w:t xml:space="preserve">manually </w:t>
                   </w:r>
                 </w:p>
               </w:tc>
@@ -1295,7 +1581,7 @@
         </w:tc>
         <w:tc>
           <w:tcPr>
-            <w:tcW w:w="1606" w:type="dxa"/>
+            <w:tcW w:w="2328" w:type="dxa"/>
           </w:tcPr>
           <w:p>
             <w:pPr>
@@ -1366,57 +1652,17 @@
         </w:rPr>
       </w:pPr>
     </w:p>
-    <w:p>
-      <w:pPr>
-        <w:bidi w:val="0"/>
-        <w:rPr>
-          <w:sz w:val="40"/>
-          <w:szCs w:val="40"/>
-          <w:lang w:bidi="ar-EG"/>
-        </w:rPr>
-      </w:pPr>
-    </w:p>
-    <w:p>
-      <w:pPr>
-        <w:bidi w:val="0"/>
-        <w:rPr>
-          <w:sz w:val="40"/>
-          <w:szCs w:val="40"/>
-          <w:lang w:bidi="ar-EG"/>
-        </w:rPr>
-      </w:pPr>
-    </w:p>
-    <w:p>
-      <w:pPr>
-        <w:bidi w:val="0"/>
-        <w:rPr>
-          <w:sz w:val="40"/>
-          <w:szCs w:val="40"/>
-          <w:lang w:bidi="ar-EG"/>
-        </w:rPr>
-      </w:pPr>
-    </w:p>
-    <w:p>
-      <w:pPr>
-        <w:bidi w:val="0"/>
-        <w:rPr>
-          <w:sz w:val="40"/>
-          <w:szCs w:val="40"/>
-          <w:lang w:bidi="ar-EG"/>
-        </w:rPr>
-      </w:pPr>
-    </w:p>
     <w:tbl>
       <w:tblPr>
         <w:tblStyle w:val="TableGrid"/>
         <w:bidiVisual/>
-        <w:tblW w:w="8502" w:type="dxa"/>
+        <w:tblW w:w="9224" w:type="dxa"/>
         <w:tblInd w:w="-924" w:type="dxa"/>
         <w:tblLook w:val="04A0" w:firstRow="1" w:lastRow="0" w:firstColumn="1" w:lastColumn="0" w:noHBand="0" w:noVBand="1"/>
       </w:tblPr>
       <w:tblGrid>
         <w:gridCol w:w="6896"/>
-        <w:gridCol w:w="1606"/>
+        <w:gridCol w:w="2328"/>
       </w:tblGrid>
       <w:tr>
         <w:trPr>
@@ -1448,7 +1694,7 @@
         </w:tc>
         <w:tc>
           <w:tcPr>
-            <w:tcW w:w="1606" w:type="dxa"/>
+            <w:tcW w:w="2328" w:type="dxa"/>
           </w:tcPr>
           <w:p>
             <w:pPr>
@@ -1497,7 +1743,7 @@
         </w:tc>
         <w:tc>
           <w:tcPr>
-            <w:tcW w:w="1606" w:type="dxa"/>
+            <w:tcW w:w="2328" w:type="dxa"/>
           </w:tcPr>
           <w:p>
             <w:pPr>
@@ -1544,11 +1790,19 @@
               </w:rPr>
               <w:t>Caregiver</w:t>
             </w:r>
+            <w:r>
+              <w:rPr>
+                <w:sz w:val="32"/>
+                <w:szCs w:val="32"/>
+                <w:lang w:bidi="ar-EG"/>
+              </w:rPr>
+              <w:t>, Patient</w:t>
+            </w:r>
           </w:p>
         </w:tc>
         <w:tc>
           <w:tcPr>
-            <w:tcW w:w="1606" w:type="dxa"/>
+            <w:tcW w:w="2328" w:type="dxa"/>
           </w:tcPr>
           <w:p>
             <w:pPr>
@@ -1586,7 +1840,6 @@
               </w:numPr>
               <w:bidi w:val="0"/>
               <w:rPr>
-                <w:rFonts w:hint="cs"/>
                 <w:sz w:val="26"/>
                 <w:szCs w:val="26"/>
               </w:rPr>
@@ -1608,7 +1861,6 @@
               </w:numPr>
               <w:bidi w:val="0"/>
               <w:rPr>
-                <w:rFonts w:hint="cs"/>
                 <w:sz w:val="32"/>
                 <w:szCs w:val="32"/>
                 <w:rtl/>
@@ -1642,7 +1894,7 @@
         </w:tc>
         <w:tc>
           <w:tcPr>
-            <w:tcW w:w="1606" w:type="dxa"/>
+            <w:tcW w:w="2328" w:type="dxa"/>
           </w:tcPr>
           <w:p>
             <w:pPr>
@@ -1705,13 +1957,12 @@
         </w:tc>
         <w:tc>
           <w:tcPr>
-            <w:tcW w:w="1606" w:type="dxa"/>
+            <w:tcW w:w="2328" w:type="dxa"/>
           </w:tcPr>
           <w:p>
             <w:pPr>
               <w:bidi w:val="0"/>
               <w:rPr>
-                <w:rFonts w:hint="cs"/>
                 <w:sz w:val="32"/>
                 <w:szCs w:val="32"/>
                 <w:rtl/>
@@ -1763,7 +2014,7 @@
         </w:tc>
         <w:tc>
           <w:tcPr>
-            <w:tcW w:w="1606" w:type="dxa"/>
+            <w:tcW w:w="2328" w:type="dxa"/>
           </w:tcPr>
           <w:p>
             <w:pPr>
@@ -2154,23 +2405,7 @@
                       <w:sz w:val="32"/>
                       <w:szCs w:val="32"/>
                     </w:rPr>
-                    <w:t xml:space="preserve">He </w:t>
-                  </w:r>
-                  <w:proofErr w:type="gramStart"/>
-                  <w:r>
-                    <w:rPr>
-                      <w:sz w:val="32"/>
-                      <w:szCs w:val="32"/>
-                    </w:rPr>
-                    <w:t>fills</w:t>
-                  </w:r>
-                  <w:proofErr w:type="gramEnd"/>
-                  <w:r>
-                    <w:rPr>
-                      <w:sz w:val="32"/>
-                      <w:szCs w:val="32"/>
-                    </w:rPr>
-                    <w:t xml:space="preserve"> the data</w:t>
+                    <w:t>He fills the data</w:t>
                   </w:r>
                 </w:p>
               </w:tc>
@@ -2197,23 +2432,22 @@
                       <w:szCs w:val="32"/>
                       <w:lang w:val="en"/>
                     </w:rPr>
-                    <w:t xml:space="preserve">The system verifies that the values ​​are </w:t>
-                  </w:r>
-                  <w:r>
-                    <w:rPr>
-                      <w:sz w:val="32"/>
-                      <w:szCs w:val="32"/>
-                      <w:lang w:val="en"/>
+                    <w:t>The system verifies that the values ​​are correct</w:t>
+                  </w:r>
+                  <w:r>
+                    <w:rPr>
+                      <w:sz w:val="32"/>
+                      <w:szCs w:val="32"/>
+                    </w:rPr>
+                    <w:t xml:space="preserve"> and save it and </w:t>
+                  </w:r>
+                  <w:r>
+                    <w:rPr>
+                      <w:sz w:val="32"/>
+                      <w:szCs w:val="32"/>
                     </w:rPr>
                     <w:lastRenderedPageBreak/>
-                    <w:t>correct</w:t>
-                  </w:r>
-                  <w:r>
-                    <w:rPr>
-                      <w:sz w:val="32"/>
-                      <w:szCs w:val="32"/>
-                    </w:rPr>
-                    <w:t xml:space="preserve"> and save it and redirect him to safe zone manager board  </w:t>
+                    <w:t xml:space="preserve">redirect him to safe zone manager board  </w:t>
                   </w:r>
                 </w:p>
               </w:tc>
@@ -2306,7 +2540,7 @@
         </w:tc>
         <w:tc>
           <w:tcPr>
-            <w:tcW w:w="1606" w:type="dxa"/>
+            <w:tcW w:w="2328" w:type="dxa"/>
           </w:tcPr>
           <w:p>
             <w:pPr>
@@ -2463,7 +2697,7 @@
         </w:tc>
         <w:tc>
           <w:tcPr>
-            <w:tcW w:w="1606" w:type="dxa"/>
+            <w:tcW w:w="2328" w:type="dxa"/>
           </w:tcPr>
           <w:p>
             <w:pPr>
@@ -2490,7 +2724,6 @@
         <w:rPr>
           <w:sz w:val="40"/>
           <w:szCs w:val="40"/>
-          <w:rtl/>
           <w:lang w:bidi="ar-EG"/>
         </w:rPr>
       </w:pPr>
@@ -2501,7 +2734,1037 @@
         <w:rPr>
           <w:sz w:val="40"/>
           <w:szCs w:val="40"/>
-          <w:rtl/>
+          <w:lang w:bidi="ar-EG"/>
+        </w:rPr>
+      </w:pPr>
+    </w:p>
+    <w:p>
+      <w:pPr>
+        <w:bidi w:val="0"/>
+        <w:rPr>
+          <w:sz w:val="40"/>
+          <w:szCs w:val="40"/>
+          <w:lang w:bidi="ar-EG"/>
+        </w:rPr>
+      </w:pPr>
+    </w:p>
+    <w:p>
+      <w:pPr>
+        <w:bidi w:val="0"/>
+        <w:rPr>
+          <w:sz w:val="40"/>
+          <w:szCs w:val="40"/>
+          <w:lang w:bidi="ar-EG"/>
+        </w:rPr>
+      </w:pPr>
+    </w:p>
+    <w:p>
+      <w:pPr>
+        <w:bidi w:val="0"/>
+        <w:rPr>
+          <w:sz w:val="40"/>
+          <w:szCs w:val="40"/>
+          <w:lang w:bidi="ar-EG"/>
+        </w:rPr>
+      </w:pPr>
+    </w:p>
+    <w:p>
+      <w:pPr>
+        <w:bidi w:val="0"/>
+        <w:rPr>
+          <w:sz w:val="40"/>
+          <w:szCs w:val="40"/>
+          <w:lang w:bidi="ar-EG"/>
+        </w:rPr>
+      </w:pPr>
+    </w:p>
+    <w:p>
+      <w:pPr>
+        <w:bidi w:val="0"/>
+        <w:rPr>
+          <w:sz w:val="40"/>
+          <w:szCs w:val="40"/>
+          <w:lang w:bidi="ar-EG"/>
+        </w:rPr>
+      </w:pPr>
+    </w:p>
+    <w:p>
+      <w:pPr>
+        <w:bidi w:val="0"/>
+        <w:rPr>
+          <w:sz w:val="40"/>
+          <w:szCs w:val="40"/>
+          <w:lang w:bidi="ar-EG"/>
+        </w:rPr>
+      </w:pPr>
+    </w:p>
+    <w:p>
+      <w:pPr>
+        <w:bidi w:val="0"/>
+        <w:rPr>
+          <w:sz w:val="40"/>
+          <w:szCs w:val="40"/>
+          <w:lang w:bidi="ar-EG"/>
+        </w:rPr>
+      </w:pPr>
+    </w:p>
+    <w:p>
+      <w:pPr>
+        <w:bidi w:val="0"/>
+        <w:rPr>
+          <w:sz w:val="40"/>
+          <w:szCs w:val="40"/>
+          <w:lang w:bidi="ar-EG"/>
+        </w:rPr>
+      </w:pPr>
+    </w:p>
+    <w:tbl>
+      <w:tblPr>
+        <w:tblStyle w:val="TableGrid"/>
+        <w:bidiVisual/>
+        <w:tblW w:w="9224" w:type="dxa"/>
+        <w:tblInd w:w="-924" w:type="dxa"/>
+        <w:tblLook w:val="04A0" w:firstRow="1" w:lastRow="0" w:firstColumn="1" w:lastColumn="0" w:noHBand="0" w:noVBand="1"/>
+      </w:tblPr>
+      <w:tblGrid>
+        <w:gridCol w:w="6735"/>
+        <w:gridCol w:w="2489"/>
+      </w:tblGrid>
+      <w:tr>
+        <w:trPr>
+          <w:trHeight w:val="188"/>
+        </w:trPr>
+        <w:tc>
+          <w:tcPr>
+            <w:tcW w:w="6735" w:type="dxa"/>
+          </w:tcPr>
+          <w:p>
+            <w:pPr>
+              <w:bidi w:val="0"/>
+              <w:rPr>
+                <w:sz w:val="32"/>
+                <w:szCs w:val="32"/>
+                <w:lang w:bidi="ar-EG"/>
+              </w:rPr>
+            </w:pPr>
+            <w:r>
+              <w:rPr>
+                <w:sz w:val="32"/>
+                <w:szCs w:val="32"/>
+                <w:lang w:bidi="ar-EG"/>
+              </w:rPr>
+              <w:lastRenderedPageBreak/>
+              <w:t>3</w:t>
+            </w:r>
+          </w:p>
+        </w:tc>
+        <w:tc>
+          <w:tcPr>
+            <w:tcW w:w="2489" w:type="dxa"/>
+          </w:tcPr>
+          <w:p>
+            <w:pPr>
+              <w:bidi w:val="0"/>
+              <w:rPr>
+                <w:sz w:val="32"/>
+                <w:szCs w:val="32"/>
+              </w:rPr>
+            </w:pPr>
+            <w:r>
+              <w:rPr>
+                <w:sz w:val="32"/>
+                <w:szCs w:val="32"/>
+              </w:rPr>
+              <w:t>Use Case ID</w:t>
+            </w:r>
+          </w:p>
+        </w:tc>
+      </w:tr>
+      <w:tr>
+        <w:trPr>
+          <w:trHeight w:val="181"/>
+        </w:trPr>
+        <w:tc>
+          <w:tcPr>
+            <w:tcW w:w="6735" w:type="dxa"/>
+          </w:tcPr>
+          <w:p>
+            <w:pPr>
+              <w:bidi w:val="0"/>
+              <w:rPr>
+                <w:sz w:val="32"/>
+                <w:szCs w:val="32"/>
+                <w:lang w:bidi="ar-EG"/>
+              </w:rPr>
+            </w:pPr>
+            <w:r>
+              <w:rPr>
+                <w:sz w:val="32"/>
+                <w:szCs w:val="32"/>
+                <w:lang w:bidi="ar-EG"/>
+              </w:rPr>
+              <w:t xml:space="preserve">Initial </w:t>
+            </w:r>
+            <w:r>
+              <w:rPr>
+                <w:sz w:val="32"/>
+                <w:szCs w:val="32"/>
+                <w:lang w:bidi="ar-EG"/>
+              </w:rPr>
+              <w:t>Assessment</w:t>
+            </w:r>
+          </w:p>
+        </w:tc>
+        <w:tc>
+          <w:tcPr>
+            <w:tcW w:w="2489" w:type="dxa"/>
+          </w:tcPr>
+          <w:p>
+            <w:pPr>
+              <w:bidi w:val="0"/>
+              <w:rPr>
+                <w:sz w:val="32"/>
+                <w:szCs w:val="32"/>
+                <w:lang w:bidi="ar-EG"/>
+              </w:rPr>
+            </w:pPr>
+            <w:r>
+              <w:rPr>
+                <w:sz w:val="32"/>
+                <w:szCs w:val="32"/>
+                <w:lang w:bidi="ar-EG"/>
+              </w:rPr>
+              <w:t>Use Case Name</w:t>
+            </w:r>
+          </w:p>
+        </w:tc>
+      </w:tr>
+      <w:tr>
+        <w:trPr>
+          <w:trHeight w:val="188"/>
+        </w:trPr>
+        <w:tc>
+          <w:tcPr>
+            <w:tcW w:w="6735" w:type="dxa"/>
+          </w:tcPr>
+          <w:p>
+            <w:pPr>
+              <w:bidi w:val="0"/>
+              <w:rPr>
+                <w:sz w:val="32"/>
+                <w:szCs w:val="32"/>
+                <w:lang w:bidi="ar-EG"/>
+              </w:rPr>
+            </w:pPr>
+            <w:r>
+              <w:rPr>
+                <w:sz w:val="32"/>
+                <w:szCs w:val="32"/>
+                <w:lang w:bidi="ar-EG"/>
+              </w:rPr>
+              <w:t xml:space="preserve">Patient </w:t>
+            </w:r>
+          </w:p>
+        </w:tc>
+        <w:tc>
+          <w:tcPr>
+            <w:tcW w:w="2489" w:type="dxa"/>
+          </w:tcPr>
+          <w:p>
+            <w:pPr>
+              <w:bidi w:val="0"/>
+              <w:rPr>
+                <w:sz w:val="32"/>
+                <w:szCs w:val="32"/>
+                <w:rtl/>
+              </w:rPr>
+            </w:pPr>
+            <w:r>
+              <w:rPr>
+                <w:sz w:val="32"/>
+                <w:szCs w:val="32"/>
+              </w:rPr>
+              <w:t>Actors</w:t>
+            </w:r>
+          </w:p>
+        </w:tc>
+      </w:tr>
+      <w:tr>
+        <w:trPr>
+          <w:trHeight w:val="654"/>
+        </w:trPr>
+        <w:tc>
+          <w:tcPr>
+            <w:tcW w:w="6735" w:type="dxa"/>
+          </w:tcPr>
+          <w:p>
+            <w:pPr>
+              <w:pStyle w:val="ListParagraph"/>
+              <w:numPr>
+                <w:ilvl w:val="0"/>
+                <w:numId w:val="1"/>
+              </w:numPr>
+              <w:bidi w:val="0"/>
+              <w:rPr>
+                <w:sz w:val="26"/>
+                <w:szCs w:val="26"/>
+              </w:rPr>
+            </w:pPr>
+            <w:r>
+              <w:rPr>
+                <w:sz w:val="26"/>
+                <w:szCs w:val="26"/>
+              </w:rPr>
+              <w:t>The caregiver has logged into the app</w:t>
+            </w:r>
+          </w:p>
+          <w:p>
+            <w:pPr>
+              <w:pStyle w:val="ListParagraph"/>
+              <w:numPr>
+                <w:ilvl w:val="0"/>
+                <w:numId w:val="1"/>
+              </w:numPr>
+              <w:bidi w:val="0"/>
+              <w:rPr>
+                <w:sz w:val="26"/>
+                <w:szCs w:val="26"/>
+              </w:rPr>
+            </w:pPr>
+            <w:r>
+              <w:rPr>
+                <w:sz w:val="26"/>
+                <w:szCs w:val="26"/>
+              </w:rPr>
+              <w:t>The caregiver has access to the patient's connects with</w:t>
+            </w:r>
+          </w:p>
+          <w:p>
+            <w:pPr>
+              <w:pStyle w:val="ListParagraph"/>
+              <w:numPr>
+                <w:ilvl w:val="0"/>
+                <w:numId w:val="1"/>
+              </w:numPr>
+              <w:bidi w:val="0"/>
+              <w:rPr>
+                <w:sz w:val="26"/>
+                <w:szCs w:val="26"/>
+                <w:rtl/>
+              </w:rPr>
+            </w:pPr>
+            <w:r>
+              <w:rPr>
+                <w:sz w:val="26"/>
+                <w:szCs w:val="26"/>
+              </w:rPr>
+              <w:t xml:space="preserve">The </w:t>
+            </w:r>
+            <w:r>
+              <w:rPr>
+                <w:sz w:val="26"/>
+                <w:szCs w:val="26"/>
+              </w:rPr>
+              <w:t xml:space="preserve">patient </w:t>
+            </w:r>
+            <w:r>
+              <w:rPr>
+                <w:sz w:val="26"/>
+                <w:szCs w:val="26"/>
+              </w:rPr>
+              <w:t>has logged into the app</w:t>
+            </w:r>
+          </w:p>
+        </w:tc>
+        <w:tc>
+          <w:tcPr>
+            <w:tcW w:w="2489" w:type="dxa"/>
+          </w:tcPr>
+          <w:p>
+            <w:pPr>
+              <w:bidi w:val="0"/>
+              <w:rPr>
+                <w:sz w:val="32"/>
+                <w:szCs w:val="32"/>
+                <w:rtl/>
+              </w:rPr>
+            </w:pPr>
+            <w:r>
+              <w:rPr>
+                <w:sz w:val="32"/>
+                <w:szCs w:val="32"/>
+              </w:rPr>
+              <w:t>Pre-conditions</w:t>
+            </w:r>
+          </w:p>
+        </w:tc>
+      </w:tr>
+      <w:tr>
+        <w:trPr>
+          <w:trHeight w:val="377"/>
+        </w:trPr>
+        <w:tc>
+          <w:tcPr>
+            <w:tcW w:w="6735" w:type="dxa"/>
+          </w:tcPr>
+          <w:p>
+            <w:pPr>
+              <w:bidi w:val="0"/>
+              <w:rPr>
+                <w:sz w:val="32"/>
+                <w:szCs w:val="32"/>
+                <w:rtl/>
+              </w:rPr>
+            </w:pPr>
+            <w:r>
+              <w:rPr>
+                <w:sz w:val="32"/>
+                <w:szCs w:val="32"/>
+              </w:rPr>
+              <w:t xml:space="preserve">System </w:t>
+            </w:r>
+            <w:r>
+              <w:rPr>
+                <w:sz w:val="32"/>
+                <w:szCs w:val="32"/>
+              </w:rPr>
+              <w:t>redirects</w:t>
+            </w:r>
+            <w:r>
+              <w:rPr>
+                <w:sz w:val="32"/>
+                <w:szCs w:val="32"/>
+              </w:rPr>
+              <w:t xml:space="preserve"> him to </w:t>
+            </w:r>
+            <w:r>
+              <w:rPr>
+                <w:sz w:val="32"/>
+                <w:szCs w:val="32"/>
+              </w:rPr>
+              <w:t>the main page</w:t>
+            </w:r>
+          </w:p>
+        </w:tc>
+        <w:tc>
+          <w:tcPr>
+            <w:tcW w:w="2489" w:type="dxa"/>
+          </w:tcPr>
+          <w:p>
+            <w:pPr>
+              <w:bidi w:val="0"/>
+              <w:rPr>
+                <w:sz w:val="32"/>
+                <w:szCs w:val="32"/>
+                <w:rtl/>
+                <w:lang w:bidi="ar-EG"/>
+              </w:rPr>
+            </w:pPr>
+            <w:r>
+              <w:rPr>
+                <w:sz w:val="32"/>
+                <w:szCs w:val="32"/>
+              </w:rPr>
+              <w:t>Post-conditions</w:t>
+            </w:r>
+          </w:p>
+        </w:tc>
+      </w:tr>
+      <w:tr>
+        <w:trPr>
+          <w:trHeight w:val="377"/>
+        </w:trPr>
+        <w:tc>
+          <w:tcPr>
+            <w:tcW w:w="6735" w:type="dxa"/>
+          </w:tcPr>
+          <w:p>
+            <w:pPr>
+              <w:bidi w:val="0"/>
+              <w:rPr>
+                <w:sz w:val="32"/>
+                <w:szCs w:val="32"/>
+                <w:rtl/>
+              </w:rPr>
+            </w:pPr>
+            <w:r>
+              <w:rPr>
+                <w:sz w:val="32"/>
+                <w:szCs w:val="32"/>
+              </w:rPr>
+              <w:t xml:space="preserve">Start the assessment </w:t>
+            </w:r>
+          </w:p>
+        </w:tc>
+        <w:tc>
+          <w:tcPr>
+            <w:tcW w:w="2489" w:type="dxa"/>
+          </w:tcPr>
+          <w:p>
+            <w:pPr>
+              <w:bidi w:val="0"/>
+              <w:rPr>
+                <w:sz w:val="32"/>
+                <w:szCs w:val="32"/>
+              </w:rPr>
+            </w:pPr>
+            <w:r>
+              <w:rPr>
+                <w:sz w:val="32"/>
+                <w:szCs w:val="32"/>
+              </w:rPr>
+              <w:t>Trigger</w:t>
+            </w:r>
+          </w:p>
+        </w:tc>
+      </w:tr>
+      <w:tr>
+        <w:trPr>
+          <w:trHeight w:val="3153"/>
+        </w:trPr>
+        <w:tc>
+          <w:tcPr>
+            <w:tcW w:w="6735" w:type="dxa"/>
+          </w:tcPr>
+          <w:p>
+            <w:pPr>
+              <w:bidi w:val="0"/>
+              <w:rPr>
+                <w:sz w:val="40"/>
+                <w:szCs w:val="40"/>
+              </w:rPr>
+            </w:pPr>
+          </w:p>
+          <w:tbl>
+            <w:tblPr>
+              <w:tblStyle w:val="TableGrid"/>
+              <w:tblW w:w="6509" w:type="dxa"/>
+              <w:tblLook w:val="04A0" w:firstRow="1" w:lastRow="0" w:firstColumn="1" w:lastColumn="0" w:noHBand="0" w:noVBand="1"/>
+            </w:tblPr>
+            <w:tblGrid>
+              <w:gridCol w:w="2541"/>
+              <w:gridCol w:w="3968"/>
+            </w:tblGrid>
+            <w:tr>
+              <w:trPr>
+                <w:trHeight w:val="282"/>
+              </w:trPr>
+              <w:tc>
+                <w:tcPr>
+                  <w:tcW w:w="2541" w:type="dxa"/>
+                </w:tcPr>
+                <w:p>
+                  <w:pPr>
+                    <w:bidi w:val="0"/>
+                    <w:rPr>
+                      <w:sz w:val="32"/>
+                      <w:szCs w:val="32"/>
+                    </w:rPr>
+                  </w:pPr>
+                  <w:r>
+                    <w:rPr>
+                      <w:sz w:val="32"/>
+                      <w:szCs w:val="32"/>
+                    </w:rPr>
+                    <w:t xml:space="preserve">Patient </w:t>
+                  </w:r>
+                  <w:r>
+                    <w:rPr>
+                      <w:sz w:val="32"/>
+                      <w:szCs w:val="32"/>
+                    </w:rPr>
+                    <w:t>action</w:t>
+                  </w:r>
+                </w:p>
+              </w:tc>
+              <w:tc>
+                <w:tcPr>
+                  <w:tcW w:w="3968" w:type="dxa"/>
+                </w:tcPr>
+                <w:p>
+                  <w:pPr>
+                    <w:bidi w:val="0"/>
+                    <w:rPr>
+                      <w:sz w:val="32"/>
+                      <w:szCs w:val="32"/>
+                    </w:rPr>
+                  </w:pPr>
+                  <w:r>
+                    <w:rPr>
+                      <w:sz w:val="32"/>
+                      <w:szCs w:val="32"/>
+                    </w:rPr>
+                    <w:t>System Action</w:t>
+                  </w:r>
+                </w:p>
+              </w:tc>
+            </w:tr>
+            <w:tr>
+              <w:trPr>
+                <w:trHeight w:val="282"/>
+              </w:trPr>
+              <w:tc>
+                <w:tcPr>
+                  <w:tcW w:w="2541" w:type="dxa"/>
+                </w:tcPr>
+                <w:p>
+                  <w:pPr>
+                    <w:pStyle w:val="ListParagraph"/>
+                    <w:numPr>
+                      <w:ilvl w:val="0"/>
+                      <w:numId w:val="7"/>
+                    </w:numPr>
+                    <w:bidi w:val="0"/>
+                    <w:rPr>
+                      <w:sz w:val="32"/>
+                      <w:szCs w:val="32"/>
+                    </w:rPr>
+                  </w:pPr>
+                  <w:r>
+                    <w:rPr>
+                      <w:sz w:val="32"/>
+                      <w:szCs w:val="32"/>
+                    </w:rPr>
+                    <w:t xml:space="preserve">The </w:t>
+                  </w:r>
+                  <w:r>
+                    <w:rPr>
+                      <w:sz w:val="32"/>
+                      <w:szCs w:val="32"/>
+                    </w:rPr>
+                    <w:t>patient logged in</w:t>
+                  </w:r>
+                  <w:r>
+                    <w:rPr>
+                      <w:sz w:val="32"/>
+                      <w:szCs w:val="32"/>
+                    </w:rPr>
+                    <w:t>.</w:t>
+                  </w:r>
+                </w:p>
+              </w:tc>
+              <w:tc>
+                <w:tcPr>
+                  <w:tcW w:w="3968" w:type="dxa"/>
+                </w:tcPr>
+                <w:p>
+                  <w:pPr>
+                    <w:pStyle w:val="ListParagraph"/>
+                    <w:numPr>
+                      <w:ilvl w:val="0"/>
+                      <w:numId w:val="7"/>
+                    </w:numPr>
+                    <w:bidi w:val="0"/>
+                    <w:rPr>
+                      <w:sz w:val="32"/>
+                      <w:szCs w:val="32"/>
+                    </w:rPr>
+                  </w:pPr>
+                  <w:r>
+                    <w:rPr>
+                      <w:sz w:val="32"/>
+                      <w:szCs w:val="32"/>
+                    </w:rPr>
+                    <w:t xml:space="preserve">System </w:t>
+                  </w:r>
+                  <w:r>
+                    <w:rPr>
+                      <w:sz w:val="32"/>
+                      <w:szCs w:val="32"/>
+                    </w:rPr>
+                    <w:t>redirects</w:t>
+                  </w:r>
+                  <w:r>
+                    <w:rPr>
+                      <w:sz w:val="32"/>
+                      <w:szCs w:val="32"/>
+                    </w:rPr>
+                    <w:t xml:space="preserve"> him to </w:t>
+                  </w:r>
+                  <w:r>
+                    <w:rPr>
+                      <w:sz w:val="32"/>
+                      <w:szCs w:val="32"/>
+                    </w:rPr>
+                    <w:t xml:space="preserve">assessment </w:t>
+                  </w:r>
+                  <w:r>
+                    <w:rPr>
+                      <w:sz w:val="32"/>
+                      <w:szCs w:val="32"/>
+                    </w:rPr>
+                    <w:t xml:space="preserve">page </w:t>
+                  </w:r>
+                </w:p>
+              </w:tc>
+            </w:tr>
+            <w:tr>
+              <w:trPr>
+                <w:trHeight w:val="290"/>
+              </w:trPr>
+              <w:tc>
+                <w:tcPr>
+                  <w:tcW w:w="2541" w:type="dxa"/>
+                </w:tcPr>
+                <w:p>
+                  <w:pPr>
+                    <w:pStyle w:val="ListParagraph"/>
+                    <w:numPr>
+                      <w:ilvl w:val="0"/>
+                      <w:numId w:val="7"/>
+                    </w:numPr>
+                    <w:bidi w:val="0"/>
+                    <w:rPr>
+                      <w:sz w:val="32"/>
+                      <w:szCs w:val="32"/>
+                    </w:rPr>
+                  </w:pPr>
+                  <w:r>
+                    <w:rPr>
+                      <w:sz w:val="32"/>
+                      <w:szCs w:val="32"/>
+                    </w:rPr>
+                    <w:t xml:space="preserve">Solve assessment </w:t>
+                  </w:r>
+                </w:p>
+              </w:tc>
+              <w:tc>
+                <w:tcPr>
+                  <w:tcW w:w="3968" w:type="dxa"/>
+                </w:tcPr>
+                <w:p>
+                  <w:pPr>
+                    <w:pStyle w:val="ListParagraph"/>
+                    <w:numPr>
+                      <w:ilvl w:val="0"/>
+                      <w:numId w:val="7"/>
+                    </w:numPr>
+                    <w:bidi w:val="0"/>
+                    <w:rPr>
+                      <w:sz w:val="32"/>
+                      <w:szCs w:val="32"/>
+                    </w:rPr>
+                  </w:pPr>
+                  <w:r>
+                    <w:rPr>
+                      <w:sz w:val="32"/>
+                      <w:szCs w:val="32"/>
+                    </w:rPr>
+                    <w:t xml:space="preserve">System </w:t>
+                  </w:r>
+                  <w:r>
+                    <w:rPr>
+                      <w:sz w:val="32"/>
+                      <w:szCs w:val="32"/>
+                    </w:rPr>
+                    <w:t>calculates</w:t>
+                  </w:r>
+                  <w:r>
+                    <w:rPr>
+                      <w:sz w:val="32"/>
+                      <w:szCs w:val="32"/>
+                    </w:rPr>
+                    <w:t xml:space="preserve"> the score, then classify his degree of </w:t>
+                  </w:r>
+                  <w:r>
+                    <w:rPr>
+                      <w:sz w:val="32"/>
+                      <w:szCs w:val="32"/>
+                    </w:rPr>
+                    <w:t>disease</w:t>
+                  </w:r>
+                  <w:r>
+                    <w:rPr>
+                      <w:sz w:val="32"/>
+                      <w:szCs w:val="32"/>
+                    </w:rPr>
+                    <w:t xml:space="preserve"> </w:t>
+                  </w:r>
+                </w:p>
+              </w:tc>
+            </w:tr>
+            <w:tr>
+              <w:trPr>
+                <w:trHeight w:val="282"/>
+              </w:trPr>
+              <w:tc>
+                <w:tcPr>
+                  <w:tcW w:w="2541" w:type="dxa"/>
+                </w:tcPr>
+                <w:p>
+                  <w:pPr>
+                    <w:bidi w:val="0"/>
+                    <w:rPr>
+                      <w:sz w:val="32"/>
+                      <w:szCs w:val="32"/>
+                    </w:rPr>
+                  </w:pPr>
+                </w:p>
+              </w:tc>
+              <w:tc>
+                <w:tcPr>
+                  <w:tcW w:w="3968" w:type="dxa"/>
+                </w:tcPr>
+                <w:p>
+                  <w:pPr>
+                    <w:pStyle w:val="ListParagraph"/>
+                    <w:numPr>
+                      <w:ilvl w:val="0"/>
+                      <w:numId w:val="7"/>
+                    </w:numPr>
+                    <w:bidi w:val="0"/>
+                    <w:rPr>
+                      <w:sz w:val="32"/>
+                      <w:szCs w:val="32"/>
+                      <w:lang w:val="en"/>
+                    </w:rPr>
+                  </w:pPr>
+                  <w:r>
+                    <w:rPr>
+                      <w:sz w:val="32"/>
+                      <w:szCs w:val="32"/>
+                      <w:lang w:val="en"/>
+                    </w:rPr>
+                    <w:t xml:space="preserve">Redirect him </w:t>
+                  </w:r>
+                  <w:r>
+                    <w:rPr>
+                      <w:sz w:val="32"/>
+                      <w:szCs w:val="32"/>
+                      <w:lang w:val="en"/>
+                    </w:rPr>
+                    <w:t>to main page</w:t>
+                  </w:r>
+                </w:p>
+              </w:tc>
+            </w:tr>
+          </w:tbl>
+          <w:p>
+            <w:pPr>
+              <w:bidi w:val="0"/>
+              <w:rPr>
+                <w:sz w:val="40"/>
+                <w:szCs w:val="40"/>
+                <w:rtl/>
+              </w:rPr>
+            </w:pPr>
+          </w:p>
+        </w:tc>
+        <w:tc>
+          <w:tcPr>
+            <w:tcW w:w="2489" w:type="dxa"/>
+          </w:tcPr>
+          <w:p>
+            <w:pPr>
+              <w:bidi w:val="0"/>
+              <w:rPr>
+                <w:sz w:val="32"/>
+                <w:szCs w:val="32"/>
+                <w:rtl/>
+              </w:rPr>
+            </w:pPr>
+            <w:r>
+              <w:rPr>
+                <w:sz w:val="32"/>
+                <w:szCs w:val="32"/>
+              </w:rPr>
+              <w:t>Flow of events</w:t>
+            </w:r>
+          </w:p>
+        </w:tc>
+      </w:tr>
+      <w:tr>
+        <w:trPr>
+          <w:trHeight w:val="3153"/>
+        </w:trPr>
+        <w:tc>
+          <w:tcPr>
+            <w:tcW w:w="6735" w:type="dxa"/>
+          </w:tcPr>
+          <w:tbl>
+            <w:tblPr>
+              <w:tblStyle w:val="TableGrid"/>
+              <w:tblW w:w="0" w:type="auto"/>
+              <w:tblLook w:val="04A0" w:firstRow="1" w:lastRow="0" w:firstColumn="1" w:lastColumn="0" w:noHBand="0" w:noVBand="1"/>
+            </w:tblPr>
+            <w:tblGrid>
+              <w:gridCol w:w="2965"/>
+              <w:gridCol w:w="3544"/>
+            </w:tblGrid>
+            <w:tr>
+              <w:trPr>
+                <w:trHeight w:val="149"/>
+              </w:trPr>
+              <w:tc>
+                <w:tcPr>
+                  <w:tcW w:w="2965" w:type="dxa"/>
+                </w:tcPr>
+                <w:p>
+                  <w:pPr>
+                    <w:bidi w:val="0"/>
+                    <w:rPr>
+                      <w:sz w:val="32"/>
+                      <w:szCs w:val="32"/>
+                    </w:rPr>
+                  </w:pPr>
+                  <w:r>
+                    <w:rPr>
+                      <w:sz w:val="32"/>
+                      <w:szCs w:val="32"/>
+                    </w:rPr>
+                    <w:t>Caregiver action</w:t>
+                  </w:r>
+                </w:p>
+              </w:tc>
+              <w:tc>
+                <w:tcPr>
+                  <w:tcW w:w="3544" w:type="dxa"/>
+                </w:tcPr>
+                <w:p>
+                  <w:pPr>
+                    <w:bidi w:val="0"/>
+                    <w:rPr>
+                      <w:sz w:val="32"/>
+                      <w:szCs w:val="32"/>
+                    </w:rPr>
+                  </w:pPr>
+                  <w:r>
+                    <w:rPr>
+                      <w:sz w:val="32"/>
+                      <w:szCs w:val="32"/>
+                    </w:rPr>
+                    <w:t>System Action</w:t>
+                  </w:r>
+                </w:p>
+              </w:tc>
+            </w:tr>
+            <w:tr>
+              <w:trPr>
+                <w:trHeight w:val="551"/>
+              </w:trPr>
+              <w:tc>
+                <w:tcPr>
+                  <w:tcW w:w="2965" w:type="dxa"/>
+                </w:tcPr>
+                <w:p>
+                  <w:pPr>
+                    <w:pStyle w:val="ListParagraph"/>
+                    <w:numPr>
+                      <w:ilvl w:val="0"/>
+                      <w:numId w:val="8"/>
+                    </w:numPr>
+                    <w:bidi w:val="0"/>
+                    <w:rPr>
+                      <w:sz w:val="32"/>
+                      <w:szCs w:val="32"/>
+                    </w:rPr>
+                  </w:pPr>
+                  <w:r>
+                    <w:rPr>
+                      <w:sz w:val="32"/>
+                      <w:szCs w:val="32"/>
+                    </w:rPr>
+                    <w:t>Try to exit from the app</w:t>
+                  </w:r>
+                </w:p>
+              </w:tc>
+              <w:tc>
+                <w:tcPr>
+                  <w:tcW w:w="3544" w:type="dxa"/>
+                </w:tcPr>
+                <w:p>
+                  <w:pPr>
+                    <w:pStyle w:val="ListParagraph"/>
+                    <w:numPr>
+                      <w:ilvl w:val="0"/>
+                      <w:numId w:val="8"/>
+                    </w:numPr>
+                    <w:bidi w:val="0"/>
+                    <w:rPr>
+                      <w:sz w:val="32"/>
+                      <w:szCs w:val="32"/>
+                    </w:rPr>
+                  </w:pPr>
+                  <w:r>
+                    <w:rPr>
+                      <w:sz w:val="32"/>
+                      <w:szCs w:val="32"/>
+                    </w:rPr>
+                    <w:t xml:space="preserve">If he </w:t>
+                  </w:r>
+                  <w:r>
+                    <w:rPr>
+                      <w:sz w:val="32"/>
+                      <w:szCs w:val="32"/>
+                    </w:rPr>
+                    <w:t>exits</w:t>
+                  </w:r>
+                  <w:r>
+                    <w:rPr>
+                      <w:sz w:val="32"/>
+                      <w:szCs w:val="32"/>
+                    </w:rPr>
+                    <w:t xml:space="preserve">, system save </w:t>
+                  </w:r>
+                  <w:proofErr w:type="gramStart"/>
+                  <w:r>
+                    <w:rPr>
+                      <w:sz w:val="32"/>
+                      <w:szCs w:val="32"/>
+                    </w:rPr>
+                    <w:t>it’s</w:t>
+                  </w:r>
+                  <w:proofErr w:type="gramEnd"/>
+                  <w:r>
+                    <w:rPr>
+                      <w:sz w:val="32"/>
+                      <w:szCs w:val="32"/>
+                    </w:rPr>
+                    <w:t xml:space="preserve"> work </w:t>
+                  </w:r>
+                </w:p>
+              </w:tc>
+            </w:tr>
+          </w:tbl>
+          <w:p>
+            <w:pPr>
+              <w:bidi w:val="0"/>
+              <w:rPr>
+                <w:sz w:val="32"/>
+                <w:szCs w:val="32"/>
+              </w:rPr>
+            </w:pPr>
+          </w:p>
+        </w:tc>
+        <w:tc>
+          <w:tcPr>
+            <w:tcW w:w="2489" w:type="dxa"/>
+          </w:tcPr>
+          <w:p>
+            <w:pPr>
+              <w:bidi w:val="0"/>
+              <w:rPr>
+                <w:sz w:val="32"/>
+                <w:szCs w:val="32"/>
+              </w:rPr>
+            </w:pPr>
+            <w:r>
+              <w:rPr>
+                <w:sz w:val="32"/>
+                <w:szCs w:val="32"/>
+              </w:rPr>
+              <w:t>Exceptions</w:t>
+            </w:r>
+          </w:p>
+        </w:tc>
+      </w:tr>
+    </w:tbl>
+    <w:p>
+      <w:pPr>
+        <w:bidi w:val="0"/>
+        <w:rPr>
+          <w:sz w:val="40"/>
+          <w:szCs w:val="40"/>
           <w:lang w:bidi="ar-EG"/>
         </w:rPr>
       </w:pPr>
@@ -2521,11 +3784,100 @@
 <file path=word/numbering.xml><?xml version="1.0" encoding="utf-8"?>
 <w:numbering xmlns:wpc="http://schemas.microsoft.com/office/word/2010/wordprocessingCanvas" xmlns:cx="http://schemas.microsoft.com/office/drawing/2014/chartex" xmlns:cx1="http://schemas.microsoft.com/office/drawing/2015/9/8/chartex" xmlns:cx2="http://schemas.microsoft.com/office/drawing/2015/10/21/chartex" xmlns:cx3="http://schemas.microsoft.com/office/drawing/2016/5/9/chartex" xmlns:cx4="http://schemas.microsoft.com/office/drawing/2016/5/10/chartex" xmlns:cx5="http://schemas.microsoft.com/office/drawing/2016/5/11/chartex" xmlns:cx6="http://schemas.microsoft.com/office/drawing/2016/5/12/chartex" xmlns:cx7="http://schemas.microsoft.com/office/drawing/2016/5/13/chartex" xmlns:cx8="http://schemas.microsoft.com/office/drawing/2016/5/14/chartex" xmlns:mc="http://schemas.openxmlformats.org/markup-compatibility/2006" xmlns:aink="http://schemas.microsoft.com/office/drawing/2016/ink" xmlns:am3d="http://schemas.microsoft.com/office/drawing/2017/model3d" xmlns:o="urn:schemas-microsoft-com:office:office" xmlns:oel="http://schemas.microsoft.com/office/2019/extlst" xmlns:r="http://schemas.openxmlformats.org/officeDocument/2006/relationships" xmlns:m="http://schemas.openxmlformats.org/officeDocument/2006/math" xmlns:v="urn:schemas-microsoft-com:vml" xmlns:wp14="http://schemas.microsoft.com/office/word/2010/wordprocessingDrawing" xmlns:wp="http://schemas.openxmlformats.org/drawingml/2006/wordprocessingDrawing" xmlns:w10="urn:schemas-microsoft-com:office:word" xmlns:w="http://schemas.openxmlformats.org/wordprocessingml/2006/main" xmlns:w14="http://schemas.microsoft.com/office/word/2010/wordml" xmlns:w15="http://schemas.microsoft.com/office/word/2012/wordml" xmlns:w16cex="http://schemas.microsoft.com/office/word/2018/wordml/cex" xmlns:w16cid="http://schemas.microsoft.com/office/word/2016/wordml/cid" xmlns:w16="http://schemas.microsoft.com/office/word/2018/wordml" xmlns:w16du="http://schemas.microsoft.com/office/word/2023/wordml/word16du" xmlns:w16sdtdh="http://schemas.microsoft.com/office/word/2020/wordml/sdtdatahash" xmlns:w16se="http://schemas.microsoft.com/office/word/2015/wordml/symex" xmlns:wpg="http://schemas.microsoft.com/office/word/2010/wordprocessingGroup" xmlns:wpi="http://schemas.microsoft.com/office/word/2010/wordprocessingInk" xmlns:wne="http://schemas.microsoft.com/office/word/2006/wordml" xmlns:wps="http://schemas.microsoft.com/office/word/2010/wordprocessingShape" mc:Ignorable="w14 w15 w16se w16cid w16 w16cex w16sdtdh w16du wp14">
   <w:abstractNum w:abstractNumId="0" w15:restartNumberingAfterBreak="0">
-    <w:nsid w:val="2AA53D68"/>
+    <w:nsid w:val="17F54B03"/>
     <w:multiLevelType w:val="hybridMultilevel"/>
-    <w:tmpl w:val="B28C380E"/>
-    <w:lvl w:ilvl="0" w:tplc="BAB89DA2">
-      <w:start w:val="1"/>
+    <w:tmpl w:val="63B81EC8"/>
+    <w:lvl w:ilvl="0" w:tplc="FFFFFFFF">
+      <w:start w:val="1"/>
+      <w:numFmt w:val="decimal"/>
+      <w:lvlText w:val="%1-"/>
+      <w:lvlJc w:val="left"/>
+      <w:pPr>
+        <w:ind w:left="720" w:hanging="360"/>
+      </w:pPr>
+      <w:rPr>
+        <w:rFonts w:asciiTheme="minorHAnsi" w:eastAsiaTheme="minorHAnsi" w:hAnsiTheme="minorHAnsi" w:cstheme="minorBidi"/>
+      </w:rPr>
+    </w:lvl>
+    <w:lvl w:ilvl="1" w:tplc="FFFFFFFF" w:tentative="1">
+      <w:start w:val="1"/>
+      <w:numFmt w:val="lowerLetter"/>
+      <w:lvlText w:val="%2."/>
+      <w:lvlJc w:val="left"/>
+      <w:pPr>
+        <w:ind w:left="1440" w:hanging="360"/>
+      </w:pPr>
+    </w:lvl>
+    <w:lvl w:ilvl="2" w:tplc="FFFFFFFF" w:tentative="1">
+      <w:start w:val="1"/>
+      <w:numFmt w:val="lowerRoman"/>
+      <w:lvlText w:val="%3."/>
+      <w:lvlJc w:val="right"/>
+      <w:pPr>
+        <w:ind w:left="2160" w:hanging="180"/>
+      </w:pPr>
+    </w:lvl>
+    <w:lvl w:ilvl="3" w:tplc="FFFFFFFF" w:tentative="1">
+      <w:start w:val="1"/>
+      <w:numFmt w:val="decimal"/>
+      <w:lvlText w:val="%4."/>
+      <w:lvlJc w:val="left"/>
+      <w:pPr>
+        <w:ind w:left="2880" w:hanging="360"/>
+      </w:pPr>
+    </w:lvl>
+    <w:lvl w:ilvl="4" w:tplc="FFFFFFFF" w:tentative="1">
+      <w:start w:val="1"/>
+      <w:numFmt w:val="lowerLetter"/>
+      <w:lvlText w:val="%5."/>
+      <w:lvlJc w:val="left"/>
+      <w:pPr>
+        <w:ind w:left="3600" w:hanging="360"/>
+      </w:pPr>
+    </w:lvl>
+    <w:lvl w:ilvl="5" w:tplc="FFFFFFFF" w:tentative="1">
+      <w:start w:val="1"/>
+      <w:numFmt w:val="lowerRoman"/>
+      <w:lvlText w:val="%6."/>
+      <w:lvlJc w:val="right"/>
+      <w:pPr>
+        <w:ind w:left="4320" w:hanging="180"/>
+      </w:pPr>
+    </w:lvl>
+    <w:lvl w:ilvl="6" w:tplc="FFFFFFFF" w:tentative="1">
+      <w:start w:val="1"/>
+      <w:numFmt w:val="decimal"/>
+      <w:lvlText w:val="%7."/>
+      <w:lvlJc w:val="left"/>
+      <w:pPr>
+        <w:ind w:left="5040" w:hanging="360"/>
+      </w:pPr>
+    </w:lvl>
+    <w:lvl w:ilvl="7" w:tplc="FFFFFFFF" w:tentative="1">
+      <w:start w:val="1"/>
+      <w:numFmt w:val="lowerLetter"/>
+      <w:lvlText w:val="%8."/>
+      <w:lvlJc w:val="left"/>
+      <w:pPr>
+        <w:ind w:left="5760" w:hanging="360"/>
+      </w:pPr>
+    </w:lvl>
+    <w:lvl w:ilvl="8" w:tplc="FFFFFFFF" w:tentative="1">
+      <w:start w:val="1"/>
+      <w:numFmt w:val="lowerRoman"/>
+      <w:lvlText w:val="%9."/>
+      <w:lvlJc w:val="right"/>
+      <w:pPr>
+        <w:ind w:left="6480" w:hanging="180"/>
+      </w:pPr>
+    </w:lvl>
+  </w:abstractNum>
+  <w:abstractNum w:abstractNumId="1" w15:restartNumberingAfterBreak="0">
+    <w:nsid w:val="26164EF6"/>
+    <w:multiLevelType w:val="hybridMultilevel"/>
+    <w:tmpl w:val="37A6526E"/>
+    <w:lvl w:ilvl="0" w:tplc="55700054">
+      <w:start w:val="2"/>
       <w:numFmt w:val="decimal"/>
       <w:lvlText w:val="%1-"/>
       <w:lvlJc w:val="left"/>
@@ -2609,7 +3961,96 @@
       </w:pPr>
     </w:lvl>
   </w:abstractNum>
-  <w:abstractNum w:abstractNumId="1" w15:restartNumberingAfterBreak="0">
+  <w:abstractNum w:abstractNumId="2" w15:restartNumberingAfterBreak="0">
+    <w:nsid w:val="2AA53D68"/>
+    <w:multiLevelType w:val="hybridMultilevel"/>
+    <w:tmpl w:val="B0CE4B6C"/>
+    <w:lvl w:ilvl="0" w:tplc="BAB89DA2">
+      <w:start w:val="1"/>
+      <w:numFmt w:val="decimal"/>
+      <w:lvlText w:val="%1-"/>
+      <w:lvlJc w:val="left"/>
+      <w:pPr>
+        <w:ind w:left="720" w:hanging="360"/>
+      </w:pPr>
+      <w:rPr>
+        <w:rFonts w:hint="default"/>
+      </w:rPr>
+    </w:lvl>
+    <w:lvl w:ilvl="1" w:tplc="04090019" w:tentative="1">
+      <w:start w:val="1"/>
+      <w:numFmt w:val="lowerLetter"/>
+      <w:lvlText w:val="%2."/>
+      <w:lvlJc w:val="left"/>
+      <w:pPr>
+        <w:ind w:left="1440" w:hanging="360"/>
+      </w:pPr>
+    </w:lvl>
+    <w:lvl w:ilvl="2" w:tplc="0409001B" w:tentative="1">
+      <w:start w:val="1"/>
+      <w:numFmt w:val="lowerRoman"/>
+      <w:lvlText w:val="%3."/>
+      <w:lvlJc w:val="right"/>
+      <w:pPr>
+        <w:ind w:left="2160" w:hanging="180"/>
+      </w:pPr>
+    </w:lvl>
+    <w:lvl w:ilvl="3" w:tplc="0409000F" w:tentative="1">
+      <w:start w:val="1"/>
+      <w:numFmt w:val="decimal"/>
+      <w:lvlText w:val="%4."/>
+      <w:lvlJc w:val="left"/>
+      <w:pPr>
+        <w:ind w:left="2880" w:hanging="360"/>
+      </w:pPr>
+    </w:lvl>
+    <w:lvl w:ilvl="4" w:tplc="04090019" w:tentative="1">
+      <w:start w:val="1"/>
+      <w:numFmt w:val="lowerLetter"/>
+      <w:lvlText w:val="%5."/>
+      <w:lvlJc w:val="left"/>
+      <w:pPr>
+        <w:ind w:left="3600" w:hanging="360"/>
+      </w:pPr>
+    </w:lvl>
+    <w:lvl w:ilvl="5" w:tplc="0409001B" w:tentative="1">
+      <w:start w:val="1"/>
+      <w:numFmt w:val="lowerRoman"/>
+      <w:lvlText w:val="%6."/>
+      <w:lvlJc w:val="right"/>
+      <w:pPr>
+        <w:ind w:left="4320" w:hanging="180"/>
+      </w:pPr>
+    </w:lvl>
+    <w:lvl w:ilvl="6" w:tplc="0409000F" w:tentative="1">
+      <w:start w:val="1"/>
+      <w:numFmt w:val="decimal"/>
+      <w:lvlText w:val="%7."/>
+      <w:lvlJc w:val="left"/>
+      <w:pPr>
+        <w:ind w:left="5040" w:hanging="360"/>
+      </w:pPr>
+    </w:lvl>
+    <w:lvl w:ilvl="7" w:tplc="04090019" w:tentative="1">
+      <w:start w:val="1"/>
+      <w:numFmt w:val="lowerLetter"/>
+      <w:lvlText w:val="%8."/>
+      <w:lvlJc w:val="left"/>
+      <w:pPr>
+        <w:ind w:left="5760" w:hanging="360"/>
+      </w:pPr>
+    </w:lvl>
+    <w:lvl w:ilvl="8" w:tplc="0409001B" w:tentative="1">
+      <w:start w:val="1"/>
+      <w:numFmt w:val="lowerRoman"/>
+      <w:lvlText w:val="%9."/>
+      <w:lvlJc w:val="right"/>
+      <w:pPr>
+        <w:ind w:left="6480" w:hanging="180"/>
+      </w:pPr>
+    </w:lvl>
+  </w:abstractNum>
+  <w:abstractNum w:abstractNumId="3" w15:restartNumberingAfterBreak="0">
     <w:nsid w:val="66BA4B75"/>
     <w:multiLevelType w:val="hybridMultilevel"/>
     <w:tmpl w:val="63B81EC8"/>
@@ -2698,7 +4139,7 @@
       </w:pPr>
     </w:lvl>
   </w:abstractNum>
-  <w:abstractNum w:abstractNumId="2" w15:restartNumberingAfterBreak="0">
+  <w:abstractNum w:abstractNumId="4" w15:restartNumberingAfterBreak="0">
     <w:nsid w:val="707172C5"/>
     <w:multiLevelType w:val="hybridMultilevel"/>
     <w:tmpl w:val="DDB0257A"/>
@@ -2787,7 +4228,96 @@
       </w:pPr>
     </w:lvl>
   </w:abstractNum>
-  <w:abstractNum w:abstractNumId="3" w15:restartNumberingAfterBreak="0">
+  <w:abstractNum w:abstractNumId="5" w15:restartNumberingAfterBreak="0">
+    <w:nsid w:val="723F2E73"/>
+    <w:multiLevelType w:val="hybridMultilevel"/>
+    <w:tmpl w:val="DDB0257A"/>
+    <w:lvl w:ilvl="0" w:tplc="FFFFFFFF">
+      <w:start w:val="1"/>
+      <w:numFmt w:val="decimal"/>
+      <w:lvlText w:val="%1-"/>
+      <w:lvlJc w:val="left"/>
+      <w:pPr>
+        <w:ind w:left="720" w:hanging="360"/>
+      </w:pPr>
+      <w:rPr>
+        <w:rFonts w:hint="default"/>
+      </w:rPr>
+    </w:lvl>
+    <w:lvl w:ilvl="1" w:tplc="FFFFFFFF" w:tentative="1">
+      <w:start w:val="1"/>
+      <w:numFmt w:val="lowerLetter"/>
+      <w:lvlText w:val="%2."/>
+      <w:lvlJc w:val="left"/>
+      <w:pPr>
+        <w:ind w:left="1440" w:hanging="360"/>
+      </w:pPr>
+    </w:lvl>
+    <w:lvl w:ilvl="2" w:tplc="FFFFFFFF" w:tentative="1">
+      <w:start w:val="1"/>
+      <w:numFmt w:val="lowerRoman"/>
+      <w:lvlText w:val="%3."/>
+      <w:lvlJc w:val="right"/>
+      <w:pPr>
+        <w:ind w:left="2160" w:hanging="180"/>
+      </w:pPr>
+    </w:lvl>
+    <w:lvl w:ilvl="3" w:tplc="FFFFFFFF" w:tentative="1">
+      <w:start w:val="1"/>
+      <w:numFmt w:val="decimal"/>
+      <w:lvlText w:val="%4."/>
+      <w:lvlJc w:val="left"/>
+      <w:pPr>
+        <w:ind w:left="2880" w:hanging="360"/>
+      </w:pPr>
+    </w:lvl>
+    <w:lvl w:ilvl="4" w:tplc="FFFFFFFF" w:tentative="1">
+      <w:start w:val="1"/>
+      <w:numFmt w:val="lowerLetter"/>
+      <w:lvlText w:val="%5."/>
+      <w:lvlJc w:val="left"/>
+      <w:pPr>
+        <w:ind w:left="3600" w:hanging="360"/>
+      </w:pPr>
+    </w:lvl>
+    <w:lvl w:ilvl="5" w:tplc="FFFFFFFF" w:tentative="1">
+      <w:start w:val="1"/>
+      <w:numFmt w:val="lowerRoman"/>
+      <w:lvlText w:val="%6."/>
+      <w:lvlJc w:val="right"/>
+      <w:pPr>
+        <w:ind w:left="4320" w:hanging="180"/>
+      </w:pPr>
+    </w:lvl>
+    <w:lvl w:ilvl="6" w:tplc="FFFFFFFF" w:tentative="1">
+      <w:start w:val="1"/>
+      <w:numFmt w:val="decimal"/>
+      <w:lvlText w:val="%7."/>
+      <w:lvlJc w:val="left"/>
+      <w:pPr>
+        <w:ind w:left="5040" w:hanging="360"/>
+      </w:pPr>
+    </w:lvl>
+    <w:lvl w:ilvl="7" w:tplc="FFFFFFFF" w:tentative="1">
+      <w:start w:val="1"/>
+      <w:numFmt w:val="lowerLetter"/>
+      <w:lvlText w:val="%8."/>
+      <w:lvlJc w:val="left"/>
+      <w:pPr>
+        <w:ind w:left="5760" w:hanging="360"/>
+      </w:pPr>
+    </w:lvl>
+    <w:lvl w:ilvl="8" w:tplc="FFFFFFFF" w:tentative="1">
+      <w:start w:val="1"/>
+      <w:numFmt w:val="lowerRoman"/>
+      <w:lvlText w:val="%9."/>
+      <w:lvlJc w:val="right"/>
+      <w:pPr>
+        <w:ind w:left="6480" w:hanging="180"/>
+      </w:pPr>
+    </w:lvl>
+  </w:abstractNum>
+  <w:abstractNum w:abstractNumId="6" w15:restartNumberingAfterBreak="0">
     <w:nsid w:val="72C702C2"/>
     <w:multiLevelType w:val="hybridMultilevel"/>
     <w:tmpl w:val="D2A0D5F0"/>
@@ -2900,7 +4430,7 @@
       </w:rPr>
     </w:lvl>
   </w:abstractNum>
-  <w:abstractNum w:abstractNumId="4" w15:restartNumberingAfterBreak="0">
+  <w:abstractNum w:abstractNumId="7" w15:restartNumberingAfterBreak="0">
     <w:nsid w:val="73AF4168"/>
     <w:multiLevelType w:val="hybridMultilevel"/>
     <w:tmpl w:val="DDB0257A"/>
@@ -2989,7 +4519,7 @@
       </w:pPr>
     </w:lvl>
   </w:abstractNum>
-  <w:abstractNum w:abstractNumId="5" w15:restartNumberingAfterBreak="0">
+  <w:abstractNum w:abstractNumId="8" w15:restartNumberingAfterBreak="0">
     <w:nsid w:val="763C1FC8"/>
     <w:multiLevelType w:val="hybridMultilevel"/>
     <w:tmpl w:val="48400C7E"/>
@@ -3103,21 +4633,30 @@
     </w:lvl>
   </w:abstractNum>
   <w:num w:numId="1" w16cid:durableId="574240620">
+    <w:abstractNumId w:val="8"/>
+  </w:num>
+  <w:num w:numId="2" w16cid:durableId="946620586">
+    <w:abstractNumId w:val="7"/>
+  </w:num>
+  <w:num w:numId="3" w16cid:durableId="1477600752">
+    <w:abstractNumId w:val="6"/>
+  </w:num>
+  <w:num w:numId="4" w16cid:durableId="960771691">
+    <w:abstractNumId w:val="2"/>
+  </w:num>
+  <w:num w:numId="5" w16cid:durableId="1024206506">
+    <w:abstractNumId w:val="4"/>
+  </w:num>
+  <w:num w:numId="6" w16cid:durableId="1323507170">
+    <w:abstractNumId w:val="3"/>
+  </w:num>
+  <w:num w:numId="7" w16cid:durableId="692264190">
     <w:abstractNumId w:val="5"/>
   </w:num>
-  <w:num w:numId="2" w16cid:durableId="946620586">
-    <w:abstractNumId w:val="4"/>
-  </w:num>
-  <w:num w:numId="3" w16cid:durableId="1477600752">
-    <w:abstractNumId w:val="3"/>
-  </w:num>
-  <w:num w:numId="4" w16cid:durableId="960771691">
+  <w:num w:numId="8" w16cid:durableId="1771395386">
     <w:abstractNumId w:val="0"/>
   </w:num>
-  <w:num w:numId="5" w16cid:durableId="1024206506">
-    <w:abstractNumId w:val="2"/>
-  </w:num>
-  <w:num w:numId="6" w16cid:durableId="1323507170">
+  <w:num w:numId="9" w16cid:durableId="2102793371">
     <w:abstractNumId w:val="1"/>
   </w:num>
 </w:numbering>
@@ -3523,6 +5062,7 @@
   <w:style w:type="paragraph" w:default="1" w:styleId="Normal">
     <w:name w:val="Normal"/>
     <w:qFormat/>
+    <w:rsid w:val="0027437B"/>
     <w:pPr>
       <w:bidi/>
     </w:pPr>
@@ -3729,6 +5269,7 @@
   <w:style w:type="character" w:default="1" w:styleId="DefaultParagraphFont">
     <w:name w:val="Default Paragraph Font"/>
     <w:uiPriority w:val="1"/>
+    <w:semiHidden/>
     <w:unhideWhenUsed/>
   </w:style>
   <w:style w:type="table" w:default="1" w:styleId="TableNormal">

</xml_diff>

<commit_message>
case 5, date rem
</commit_message>
<xml_diff>
--- a/UseCaseScenarios.docx
+++ b/UseCaseScenarios.docx
@@ -248,7 +248,6 @@
               </w:rPr>
               <w:t xml:space="preserve"> </w:t>
             </w:r>
-            <w:proofErr w:type="gramStart"/>
             <w:r>
               <w:rPr>
                 <w:sz w:val="26"/>
@@ -256,7 +255,6 @@
               </w:rPr>
               <w:t>connects</w:t>
             </w:r>
-            <w:proofErr w:type="gramEnd"/>
             <w:r>
               <w:rPr>
                 <w:sz w:val="26"/>
@@ -1240,23 +1238,7 @@
                       <w:sz w:val="32"/>
                       <w:szCs w:val="32"/>
                     </w:rPr>
-                    <w:t xml:space="preserve">if he </w:t>
-                  </w:r>
-                  <w:proofErr w:type="gramStart"/>
-                  <w:r>
-                    <w:rPr>
-                      <w:sz w:val="32"/>
-                      <w:szCs w:val="32"/>
-                    </w:rPr>
-                    <w:t>take</w:t>
-                  </w:r>
-                  <w:proofErr w:type="gramEnd"/>
-                  <w:r>
-                    <w:rPr>
-                      <w:sz w:val="32"/>
-                      <w:szCs w:val="32"/>
-                    </w:rPr>
-                    <w:t xml:space="preserve"> the </w:t>
+                    <w:t xml:space="preserve">if he take the </w:t>
                   </w:r>
                   <w:r>
                     <w:rPr>
@@ -1872,23 +1854,7 @@
                 <w:sz w:val="26"/>
                 <w:szCs w:val="26"/>
               </w:rPr>
-              <w:t xml:space="preserve">The caregiver has access to the patient's </w:t>
-            </w:r>
-            <w:proofErr w:type="gramStart"/>
-            <w:r>
-              <w:rPr>
-                <w:sz w:val="26"/>
-                <w:szCs w:val="26"/>
-              </w:rPr>
-              <w:t>connects</w:t>
-            </w:r>
-            <w:proofErr w:type="gramEnd"/>
-            <w:r>
-              <w:rPr>
-                <w:sz w:val="26"/>
-                <w:szCs w:val="26"/>
-              </w:rPr>
-              <w:t xml:space="preserve"> with his patient.</w:t>
+              <w:t>The caregiver has access to the patient's connects with his patient.</w:t>
             </w:r>
           </w:p>
         </w:tc>
@@ -3612,7 +3578,14 @@
                       <w:sz w:val="32"/>
                       <w:szCs w:val="32"/>
                     </w:rPr>
-                    <w:t>Caregiver action</w:t>
+                    <w:t xml:space="preserve">Patient </w:t>
+                  </w:r>
+                  <w:r>
+                    <w:rPr>
+                      <w:sz w:val="32"/>
+                      <w:szCs w:val="32"/>
+                    </w:rPr>
+                    <w:t>action</w:t>
                   </w:r>
                 </w:p>
               </w:tc>
@@ -3706,15 +3679,13 @@
                     </w:rPr>
                     <w:t xml:space="preserve">, system save </w:t>
                   </w:r>
-                  <w:proofErr w:type="gramStart"/>
-                  <w:r>
-                    <w:rPr>
-                      <w:sz w:val="32"/>
-                      <w:szCs w:val="32"/>
-                    </w:rPr>
-                    <w:t>it’s</w:t>
-                  </w:r>
-                  <w:proofErr w:type="gramEnd"/>
+                  <w:r>
+                    <w:rPr>
+                      <w:sz w:val="32"/>
+                      <w:szCs w:val="32"/>
+                    </w:rPr>
+                    <w:t>its</w:t>
+                  </w:r>
                   <w:r>
                     <w:rPr>
                       <w:sz w:val="32"/>
@@ -3759,6 +3730,1440 @@
         </w:tc>
       </w:tr>
     </w:tbl>
+    <w:p>
+      <w:pPr>
+        <w:bidi w:val="0"/>
+        <w:rPr>
+          <w:sz w:val="40"/>
+          <w:szCs w:val="40"/>
+          <w:lang w:bidi="ar-EG"/>
+        </w:rPr>
+      </w:pPr>
+    </w:p>
+    <w:p>
+      <w:pPr>
+        <w:bidi w:val="0"/>
+        <w:rPr>
+          <w:sz w:val="40"/>
+          <w:szCs w:val="40"/>
+          <w:lang w:bidi="ar-EG"/>
+        </w:rPr>
+      </w:pPr>
+    </w:p>
+    <w:p>
+      <w:pPr>
+        <w:bidi w:val="0"/>
+        <w:rPr>
+          <w:sz w:val="40"/>
+          <w:szCs w:val="40"/>
+          <w:lang w:bidi="ar-EG"/>
+        </w:rPr>
+      </w:pPr>
+    </w:p>
+    <w:p>
+      <w:pPr>
+        <w:bidi w:val="0"/>
+        <w:rPr>
+          <w:sz w:val="40"/>
+          <w:szCs w:val="40"/>
+          <w:lang w:bidi="ar-EG"/>
+        </w:rPr>
+      </w:pPr>
+    </w:p>
+    <w:p>
+      <w:pPr>
+        <w:bidi w:val="0"/>
+        <w:rPr>
+          <w:sz w:val="40"/>
+          <w:szCs w:val="40"/>
+          <w:lang w:bidi="ar-EG"/>
+        </w:rPr>
+      </w:pPr>
+    </w:p>
+    <w:p>
+      <w:pPr>
+        <w:bidi w:val="0"/>
+        <w:rPr>
+          <w:sz w:val="40"/>
+          <w:szCs w:val="40"/>
+          <w:lang w:bidi="ar-EG"/>
+        </w:rPr>
+      </w:pPr>
+    </w:p>
+    <w:tbl>
+      <w:tblPr>
+        <w:tblStyle w:val="TableGrid"/>
+        <w:bidiVisual/>
+        <w:tblW w:w="9224" w:type="dxa"/>
+        <w:tblInd w:w="-924" w:type="dxa"/>
+        <w:tblLook w:val="04A0" w:firstRow="1" w:lastRow="0" w:firstColumn="1" w:lastColumn="0" w:noHBand="0" w:noVBand="1"/>
+      </w:tblPr>
+      <w:tblGrid>
+        <w:gridCol w:w="6735"/>
+        <w:gridCol w:w="2489"/>
+      </w:tblGrid>
+      <w:tr>
+        <w:trPr>
+          <w:trHeight w:val="188"/>
+        </w:trPr>
+        <w:tc>
+          <w:tcPr>
+            <w:tcW w:w="6735" w:type="dxa"/>
+          </w:tcPr>
+          <w:p>
+            <w:pPr>
+              <w:bidi w:val="0"/>
+              <w:rPr>
+                <w:sz w:val="32"/>
+                <w:szCs w:val="32"/>
+                <w:lang w:bidi="ar-EG"/>
+              </w:rPr>
+            </w:pPr>
+            <w:r>
+              <w:rPr>
+                <w:sz w:val="32"/>
+                <w:szCs w:val="32"/>
+                <w:lang w:bidi="ar-EG"/>
+              </w:rPr>
+              <w:lastRenderedPageBreak/>
+              <w:t>4</w:t>
+            </w:r>
+          </w:p>
+        </w:tc>
+        <w:tc>
+          <w:tcPr>
+            <w:tcW w:w="2489" w:type="dxa"/>
+          </w:tcPr>
+          <w:p>
+            <w:pPr>
+              <w:bidi w:val="0"/>
+              <w:rPr>
+                <w:sz w:val="32"/>
+                <w:szCs w:val="32"/>
+              </w:rPr>
+            </w:pPr>
+            <w:r>
+              <w:rPr>
+                <w:sz w:val="32"/>
+                <w:szCs w:val="32"/>
+              </w:rPr>
+              <w:t>Use Case ID</w:t>
+            </w:r>
+          </w:p>
+        </w:tc>
+      </w:tr>
+      <w:tr>
+        <w:trPr>
+          <w:trHeight w:val="181"/>
+        </w:trPr>
+        <w:tc>
+          <w:tcPr>
+            <w:tcW w:w="6735" w:type="dxa"/>
+          </w:tcPr>
+          <w:p>
+            <w:pPr>
+              <w:bidi w:val="0"/>
+              <w:rPr>
+                <w:sz w:val="32"/>
+                <w:szCs w:val="32"/>
+                <w:lang w:bidi="ar-EG"/>
+              </w:rPr>
+            </w:pPr>
+            <w:r>
+              <w:rPr>
+                <w:sz w:val="32"/>
+                <w:szCs w:val="32"/>
+                <w:lang w:bidi="ar-EG"/>
+              </w:rPr>
+              <w:t>Date Reminder</w:t>
+            </w:r>
+          </w:p>
+        </w:tc>
+        <w:tc>
+          <w:tcPr>
+            <w:tcW w:w="2489" w:type="dxa"/>
+          </w:tcPr>
+          <w:p>
+            <w:pPr>
+              <w:bidi w:val="0"/>
+              <w:rPr>
+                <w:sz w:val="32"/>
+                <w:szCs w:val="32"/>
+                <w:lang w:bidi="ar-EG"/>
+              </w:rPr>
+            </w:pPr>
+            <w:r>
+              <w:rPr>
+                <w:sz w:val="32"/>
+                <w:szCs w:val="32"/>
+                <w:lang w:bidi="ar-EG"/>
+              </w:rPr>
+              <w:t>Use Case Name</w:t>
+            </w:r>
+          </w:p>
+        </w:tc>
+      </w:tr>
+      <w:tr>
+        <w:trPr>
+          <w:trHeight w:val="188"/>
+        </w:trPr>
+        <w:tc>
+          <w:tcPr>
+            <w:tcW w:w="6735" w:type="dxa"/>
+          </w:tcPr>
+          <w:p>
+            <w:pPr>
+              <w:bidi w:val="0"/>
+              <w:rPr>
+                <w:sz w:val="32"/>
+                <w:szCs w:val="32"/>
+                <w:lang w:bidi="ar-EG"/>
+              </w:rPr>
+            </w:pPr>
+            <w:r>
+              <w:rPr>
+                <w:sz w:val="32"/>
+                <w:szCs w:val="32"/>
+                <w:lang w:bidi="ar-EG"/>
+              </w:rPr>
+              <w:t>Patient</w:t>
+            </w:r>
+          </w:p>
+        </w:tc>
+        <w:tc>
+          <w:tcPr>
+            <w:tcW w:w="2489" w:type="dxa"/>
+          </w:tcPr>
+          <w:p>
+            <w:pPr>
+              <w:bidi w:val="0"/>
+              <w:rPr>
+                <w:sz w:val="32"/>
+                <w:szCs w:val="32"/>
+                <w:rtl/>
+              </w:rPr>
+            </w:pPr>
+            <w:r>
+              <w:rPr>
+                <w:sz w:val="32"/>
+                <w:szCs w:val="32"/>
+              </w:rPr>
+              <w:t>Actors</w:t>
+            </w:r>
+          </w:p>
+        </w:tc>
+      </w:tr>
+      <w:tr>
+        <w:trPr>
+          <w:trHeight w:val="654"/>
+        </w:trPr>
+        <w:tc>
+          <w:tcPr>
+            <w:tcW w:w="6735" w:type="dxa"/>
+          </w:tcPr>
+          <w:p>
+            <w:pPr>
+              <w:pStyle w:val="ListParagraph"/>
+              <w:numPr>
+                <w:ilvl w:val="0"/>
+                <w:numId w:val="1"/>
+              </w:numPr>
+              <w:bidi w:val="0"/>
+              <w:rPr>
+                <w:sz w:val="26"/>
+                <w:szCs w:val="26"/>
+              </w:rPr>
+            </w:pPr>
+            <w:r>
+              <w:rPr>
+                <w:sz w:val="26"/>
+                <w:szCs w:val="26"/>
+              </w:rPr>
+              <w:t xml:space="preserve">The </w:t>
+            </w:r>
+            <w:r>
+              <w:rPr>
+                <w:sz w:val="26"/>
+                <w:szCs w:val="26"/>
+              </w:rPr>
+              <w:t xml:space="preserve">patient </w:t>
+            </w:r>
+            <w:r>
+              <w:rPr>
+                <w:sz w:val="26"/>
+                <w:szCs w:val="26"/>
+              </w:rPr>
+              <w:t>has logged into the app</w:t>
+            </w:r>
+          </w:p>
+          <w:p>
+            <w:pPr>
+              <w:pStyle w:val="ListParagraph"/>
+              <w:numPr>
+                <w:ilvl w:val="0"/>
+                <w:numId w:val="1"/>
+              </w:numPr>
+              <w:bidi w:val="0"/>
+              <w:rPr>
+                <w:sz w:val="26"/>
+                <w:szCs w:val="26"/>
+                <w:rtl/>
+              </w:rPr>
+            </w:pPr>
+            <w:r>
+              <w:rPr>
+                <w:sz w:val="26"/>
+                <w:szCs w:val="26"/>
+              </w:rPr>
+              <w:t>After initial assessm</w:t>
+            </w:r>
+            <w:r>
+              <w:rPr>
+                <w:sz w:val="26"/>
+                <w:szCs w:val="26"/>
+              </w:rPr>
+              <w:t>e</w:t>
+            </w:r>
+            <w:r>
+              <w:rPr>
+                <w:sz w:val="26"/>
+                <w:szCs w:val="26"/>
+              </w:rPr>
+              <w:t xml:space="preserve">nt </w:t>
+            </w:r>
+          </w:p>
+        </w:tc>
+        <w:tc>
+          <w:tcPr>
+            <w:tcW w:w="2489" w:type="dxa"/>
+          </w:tcPr>
+          <w:p>
+            <w:pPr>
+              <w:bidi w:val="0"/>
+              <w:rPr>
+                <w:sz w:val="32"/>
+                <w:szCs w:val="32"/>
+                <w:rtl/>
+              </w:rPr>
+            </w:pPr>
+            <w:r>
+              <w:rPr>
+                <w:sz w:val="32"/>
+                <w:szCs w:val="32"/>
+              </w:rPr>
+              <w:t>Pre-conditions</w:t>
+            </w:r>
+          </w:p>
+        </w:tc>
+      </w:tr>
+      <w:tr>
+        <w:trPr>
+          <w:trHeight w:val="377"/>
+        </w:trPr>
+        <w:tc>
+          <w:tcPr>
+            <w:tcW w:w="6735" w:type="dxa"/>
+          </w:tcPr>
+          <w:p>
+            <w:pPr>
+              <w:bidi w:val="0"/>
+              <w:rPr>
+                <w:sz w:val="32"/>
+                <w:szCs w:val="32"/>
+                <w:rtl/>
+              </w:rPr>
+            </w:pPr>
+            <w:r>
+              <w:rPr>
+                <w:sz w:val="32"/>
+                <w:szCs w:val="32"/>
+              </w:rPr>
+              <w:t xml:space="preserve">Reminder Patient with </w:t>
+            </w:r>
+            <w:r>
+              <w:rPr>
+                <w:sz w:val="32"/>
+                <w:szCs w:val="32"/>
+              </w:rPr>
+              <w:t xml:space="preserve">Dates </w:t>
+            </w:r>
+            <w:r>
+              <w:rPr>
+                <w:sz w:val="32"/>
+                <w:szCs w:val="32"/>
+              </w:rPr>
+              <w:t>Scheduled.</w:t>
+            </w:r>
+          </w:p>
+        </w:tc>
+        <w:tc>
+          <w:tcPr>
+            <w:tcW w:w="2489" w:type="dxa"/>
+          </w:tcPr>
+          <w:p>
+            <w:pPr>
+              <w:bidi w:val="0"/>
+              <w:rPr>
+                <w:sz w:val="32"/>
+                <w:szCs w:val="32"/>
+                <w:rtl/>
+                <w:lang w:bidi="ar-EG"/>
+              </w:rPr>
+            </w:pPr>
+            <w:r>
+              <w:rPr>
+                <w:sz w:val="32"/>
+                <w:szCs w:val="32"/>
+              </w:rPr>
+              <w:t>Post-conditions</w:t>
+            </w:r>
+          </w:p>
+        </w:tc>
+      </w:tr>
+      <w:tr>
+        <w:trPr>
+          <w:trHeight w:val="377"/>
+        </w:trPr>
+        <w:tc>
+          <w:tcPr>
+            <w:tcW w:w="6735" w:type="dxa"/>
+          </w:tcPr>
+          <w:p>
+            <w:pPr>
+              <w:bidi w:val="0"/>
+              <w:rPr>
+                <w:sz w:val="32"/>
+                <w:szCs w:val="32"/>
+                <w:rtl/>
+              </w:rPr>
+            </w:pPr>
+            <w:r>
+              <w:rPr>
+                <w:sz w:val="32"/>
+                <w:szCs w:val="32"/>
+              </w:rPr>
+              <w:t xml:space="preserve">add, edit, or view the </w:t>
+            </w:r>
+            <w:r>
+              <w:rPr>
+                <w:sz w:val="32"/>
+                <w:szCs w:val="32"/>
+              </w:rPr>
+              <w:t xml:space="preserve">dates </w:t>
+            </w:r>
+            <w:r>
+              <w:rPr>
+                <w:sz w:val="32"/>
+                <w:szCs w:val="32"/>
+              </w:rPr>
+              <w:t>r</w:t>
+            </w:r>
+            <w:r>
+              <w:rPr>
+                <w:sz w:val="32"/>
+                <w:szCs w:val="32"/>
+              </w:rPr>
+              <w:t>eminders</w:t>
+            </w:r>
+          </w:p>
+        </w:tc>
+        <w:tc>
+          <w:tcPr>
+            <w:tcW w:w="2489" w:type="dxa"/>
+          </w:tcPr>
+          <w:p>
+            <w:pPr>
+              <w:bidi w:val="0"/>
+              <w:rPr>
+                <w:sz w:val="32"/>
+                <w:szCs w:val="32"/>
+              </w:rPr>
+            </w:pPr>
+            <w:r>
+              <w:rPr>
+                <w:sz w:val="32"/>
+                <w:szCs w:val="32"/>
+              </w:rPr>
+              <w:t>Trigger</w:t>
+            </w:r>
+          </w:p>
+        </w:tc>
+      </w:tr>
+      <w:tr>
+        <w:trPr>
+          <w:trHeight w:val="3153"/>
+        </w:trPr>
+        <w:tc>
+          <w:tcPr>
+            <w:tcW w:w="6735" w:type="dxa"/>
+          </w:tcPr>
+          <w:p>
+            <w:pPr>
+              <w:bidi w:val="0"/>
+              <w:rPr>
+                <w:sz w:val="40"/>
+                <w:szCs w:val="40"/>
+              </w:rPr>
+            </w:pPr>
+          </w:p>
+          <w:tbl>
+            <w:tblPr>
+              <w:tblStyle w:val="TableGrid"/>
+              <w:tblW w:w="6316" w:type="dxa"/>
+              <w:tblLook w:val="04A0" w:firstRow="1" w:lastRow="0" w:firstColumn="1" w:lastColumn="0" w:noHBand="0" w:noVBand="1"/>
+            </w:tblPr>
+            <w:tblGrid>
+              <w:gridCol w:w="2793"/>
+              <w:gridCol w:w="3523"/>
+            </w:tblGrid>
+            <w:tr>
+              <w:trPr>
+                <w:trHeight w:val="282"/>
+              </w:trPr>
+              <w:tc>
+                <w:tcPr>
+                  <w:tcW w:w="2793" w:type="dxa"/>
+                </w:tcPr>
+                <w:p>
+                  <w:pPr>
+                    <w:bidi w:val="0"/>
+                    <w:rPr>
+                      <w:sz w:val="32"/>
+                      <w:szCs w:val="32"/>
+                    </w:rPr>
+                  </w:pPr>
+                  <w:r>
+                    <w:rPr>
+                      <w:sz w:val="32"/>
+                      <w:szCs w:val="32"/>
+                    </w:rPr>
+                    <w:t xml:space="preserve">Patient </w:t>
+                  </w:r>
+                  <w:r>
+                    <w:rPr>
+                      <w:sz w:val="32"/>
+                      <w:szCs w:val="32"/>
+                    </w:rPr>
+                    <w:t>action</w:t>
+                  </w:r>
+                </w:p>
+              </w:tc>
+              <w:tc>
+                <w:tcPr>
+                  <w:tcW w:w="3523" w:type="dxa"/>
+                </w:tcPr>
+                <w:p>
+                  <w:pPr>
+                    <w:bidi w:val="0"/>
+                    <w:rPr>
+                      <w:sz w:val="32"/>
+                      <w:szCs w:val="32"/>
+                    </w:rPr>
+                  </w:pPr>
+                  <w:r>
+                    <w:rPr>
+                      <w:sz w:val="32"/>
+                      <w:szCs w:val="32"/>
+                    </w:rPr>
+                    <w:t>System Action</w:t>
+                  </w:r>
+                </w:p>
+              </w:tc>
+            </w:tr>
+            <w:tr>
+              <w:trPr>
+                <w:trHeight w:val="282"/>
+              </w:trPr>
+              <w:tc>
+                <w:tcPr>
+                  <w:tcW w:w="2793" w:type="dxa"/>
+                </w:tcPr>
+                <w:p>
+                  <w:pPr>
+                    <w:pStyle w:val="ListParagraph"/>
+                    <w:numPr>
+                      <w:ilvl w:val="0"/>
+                      <w:numId w:val="10"/>
+                    </w:numPr>
+                    <w:bidi w:val="0"/>
+                    <w:rPr>
+                      <w:sz w:val="32"/>
+                      <w:szCs w:val="32"/>
+                    </w:rPr>
+                  </w:pPr>
+                  <w:r>
+                    <w:rPr>
+                      <w:sz w:val="32"/>
+                      <w:szCs w:val="32"/>
+                    </w:rPr>
+                    <w:t xml:space="preserve">The </w:t>
+                  </w:r>
+                  <w:r>
+                    <w:rPr>
+                      <w:sz w:val="32"/>
+                      <w:szCs w:val="32"/>
+                    </w:rPr>
+                    <w:t xml:space="preserve">patient </w:t>
+                  </w:r>
+                  <w:r>
+                    <w:rPr>
+                      <w:sz w:val="32"/>
+                      <w:szCs w:val="32"/>
+                    </w:rPr>
+                    <w:t xml:space="preserve">accesses the </w:t>
+                  </w:r>
+                  <w:r>
+                    <w:rPr>
+                      <w:sz w:val="32"/>
+                      <w:szCs w:val="32"/>
+                    </w:rPr>
+                    <w:t xml:space="preserve">Date </w:t>
+                  </w:r>
+                  <w:r>
+                    <w:rPr>
+                      <w:sz w:val="32"/>
+                      <w:szCs w:val="32"/>
+                    </w:rPr>
+                    <w:t xml:space="preserve">Reminder </w:t>
+                  </w:r>
+                  <w:r>
+                    <w:rPr>
+                      <w:sz w:val="32"/>
+                      <w:szCs w:val="32"/>
+                    </w:rPr>
+                    <w:t>Manager board.</w:t>
+                  </w:r>
+                </w:p>
+              </w:tc>
+              <w:tc>
+                <w:tcPr>
+                  <w:tcW w:w="3523" w:type="dxa"/>
+                </w:tcPr>
+                <w:p>
+                  <w:pPr>
+                    <w:pStyle w:val="ListParagraph"/>
+                    <w:numPr>
+                      <w:ilvl w:val="0"/>
+                      <w:numId w:val="10"/>
+                    </w:numPr>
+                    <w:bidi w:val="0"/>
+                    <w:rPr>
+                      <w:sz w:val="32"/>
+                      <w:szCs w:val="32"/>
+                    </w:rPr>
+                  </w:pPr>
+                  <w:r>
+                    <w:rPr>
+                      <w:sz w:val="32"/>
+                      <w:szCs w:val="32"/>
+                    </w:rPr>
+                    <w:t xml:space="preserve">appears to him all </w:t>
+                  </w:r>
+                  <w:r>
+                    <w:rPr>
+                      <w:sz w:val="32"/>
+                      <w:szCs w:val="32"/>
+                    </w:rPr>
+                    <w:t xml:space="preserve">Dates </w:t>
+                  </w:r>
+                  <w:r>
+                    <w:rPr>
+                      <w:sz w:val="32"/>
+                      <w:szCs w:val="32"/>
+                    </w:rPr>
+                    <w:t>reminder</w:t>
+                  </w:r>
+                  <w:r>
+                    <w:rPr>
+                      <w:sz w:val="32"/>
+                      <w:szCs w:val="32"/>
+                    </w:rPr>
+                    <w:t xml:space="preserve"> </w:t>
+                  </w:r>
+                  <w:r>
+                    <w:rPr>
+                      <w:sz w:val="32"/>
+                      <w:szCs w:val="32"/>
+                    </w:rPr>
+                    <w:t>and can add new or edit specific one, or search on specific one</w:t>
+                  </w:r>
+                </w:p>
+              </w:tc>
+            </w:tr>
+            <w:tr>
+              <w:trPr>
+                <w:trHeight w:val="290"/>
+              </w:trPr>
+              <w:tc>
+                <w:tcPr>
+                  <w:tcW w:w="2793" w:type="dxa"/>
+                </w:tcPr>
+                <w:p>
+                  <w:pPr>
+                    <w:pStyle w:val="ListParagraph"/>
+                    <w:numPr>
+                      <w:ilvl w:val="0"/>
+                      <w:numId w:val="10"/>
+                    </w:numPr>
+                    <w:bidi w:val="0"/>
+                    <w:rPr>
+                      <w:sz w:val="32"/>
+                      <w:szCs w:val="32"/>
+                    </w:rPr>
+                  </w:pPr>
+                  <w:r>
+                    <w:rPr>
+                      <w:sz w:val="32"/>
+                      <w:szCs w:val="32"/>
+                    </w:rPr>
+                    <w:t xml:space="preserve">selects one option </w:t>
+                  </w:r>
+                </w:p>
+              </w:tc>
+              <w:tc>
+                <w:tcPr>
+                  <w:tcW w:w="3523" w:type="dxa"/>
+                </w:tcPr>
+                <w:p>
+                  <w:pPr>
+                    <w:bidi w:val="0"/>
+                    <w:rPr>
+                      <w:sz w:val="32"/>
+                      <w:szCs w:val="32"/>
+                    </w:rPr>
+                  </w:pPr>
+                </w:p>
+              </w:tc>
+            </w:tr>
+            <w:tr>
+              <w:trPr>
+                <w:trHeight w:val="282"/>
+              </w:trPr>
+              <w:tc>
+                <w:tcPr>
+                  <w:tcW w:w="2793" w:type="dxa"/>
+                </w:tcPr>
+                <w:p>
+                  <w:pPr>
+                    <w:pStyle w:val="ListParagraph"/>
+                    <w:numPr>
+                      <w:ilvl w:val="0"/>
+                      <w:numId w:val="10"/>
+                    </w:numPr>
+                    <w:bidi w:val="0"/>
+                    <w:rPr>
+                      <w:sz w:val="32"/>
+                      <w:szCs w:val="32"/>
+                    </w:rPr>
+                  </w:pPr>
+                  <w:r>
+                    <w:rPr>
+                      <w:sz w:val="32"/>
+                      <w:szCs w:val="32"/>
+                    </w:rPr>
+                    <w:t xml:space="preserve">select add new </w:t>
+                  </w:r>
+                  <w:r>
+                    <w:rPr>
+                      <w:sz w:val="32"/>
+                      <w:szCs w:val="32"/>
+                    </w:rPr>
+                    <w:t xml:space="preserve">date </w:t>
+                  </w:r>
+                  <w:r>
+                    <w:rPr>
+                      <w:sz w:val="32"/>
+                      <w:szCs w:val="32"/>
+                    </w:rPr>
+                    <w:t>reminder</w:t>
+                  </w:r>
+                </w:p>
+              </w:tc>
+              <w:tc>
+                <w:tcPr>
+                  <w:tcW w:w="3523" w:type="dxa"/>
+                </w:tcPr>
+                <w:p>
+                  <w:pPr>
+                    <w:pStyle w:val="ListParagraph"/>
+                    <w:numPr>
+                      <w:ilvl w:val="0"/>
+                      <w:numId w:val="10"/>
+                    </w:numPr>
+                    <w:bidi w:val="0"/>
+                    <w:rPr>
+                      <w:sz w:val="32"/>
+                      <w:szCs w:val="32"/>
+                    </w:rPr>
+                  </w:pPr>
+                  <w:r>
+                    <w:rPr>
+                      <w:sz w:val="32"/>
+                      <w:szCs w:val="32"/>
+                    </w:rPr>
+                    <w:t>form for entering the data appear and put the required data like:</w:t>
+                  </w:r>
+                </w:p>
+                <w:p>
+                  <w:pPr>
+                    <w:pStyle w:val="ListParagraph"/>
+                    <w:numPr>
+                      <w:ilvl w:val="0"/>
+                      <w:numId w:val="3"/>
+                    </w:numPr>
+                    <w:bidi w:val="0"/>
+                    <w:rPr>
+                      <w:sz w:val="32"/>
+                      <w:szCs w:val="32"/>
+                    </w:rPr>
+                  </w:pPr>
+                  <w:r>
+                    <w:rPr>
+                      <w:sz w:val="32"/>
+                      <w:szCs w:val="32"/>
+                    </w:rPr>
+                    <w:t>date time</w:t>
+                  </w:r>
+                </w:p>
+                <w:p>
+                  <w:pPr>
+                    <w:pStyle w:val="ListParagraph"/>
+                    <w:numPr>
+                      <w:ilvl w:val="0"/>
+                      <w:numId w:val="3"/>
+                    </w:numPr>
+                    <w:bidi w:val="0"/>
+                    <w:rPr>
+                      <w:sz w:val="32"/>
+                      <w:szCs w:val="32"/>
+                    </w:rPr>
+                  </w:pPr>
+                  <w:r>
+                    <w:rPr>
+                      <w:sz w:val="32"/>
+                      <w:szCs w:val="32"/>
+                    </w:rPr>
+                    <w:t xml:space="preserve">with </w:t>
+                  </w:r>
+                  <w:r>
+                    <w:rPr>
+                      <w:sz w:val="32"/>
+                      <w:szCs w:val="32"/>
+                    </w:rPr>
+                    <w:t>whom</w:t>
+                  </w:r>
+                </w:p>
+                <w:p>
+                  <w:pPr>
+                    <w:pStyle w:val="ListParagraph"/>
+                    <w:numPr>
+                      <w:ilvl w:val="0"/>
+                      <w:numId w:val="3"/>
+                    </w:numPr>
+                    <w:bidi w:val="0"/>
+                    <w:rPr>
+                      <w:sz w:val="32"/>
+                      <w:szCs w:val="32"/>
+                    </w:rPr>
+                  </w:pPr>
+                  <w:r>
+                    <w:rPr>
+                      <w:sz w:val="32"/>
+                      <w:szCs w:val="32"/>
+                    </w:rPr>
+                    <w:t>Duration of the date</w:t>
+                  </w:r>
+                </w:p>
+                <w:p>
+                  <w:pPr>
+                    <w:pStyle w:val="ListParagraph"/>
+                    <w:numPr>
+                      <w:ilvl w:val="0"/>
+                      <w:numId w:val="3"/>
+                    </w:numPr>
+                    <w:bidi w:val="0"/>
+                    <w:rPr>
+                      <w:sz w:val="32"/>
+                      <w:szCs w:val="32"/>
+                    </w:rPr>
+                  </w:pPr>
+                  <w:r>
+                    <w:rPr>
+                      <w:sz w:val="32"/>
+                      <w:szCs w:val="32"/>
+                    </w:rPr>
+                    <w:t>Period to a</w:t>
+                  </w:r>
+                  <w:r>
+                    <w:rPr>
+                      <w:sz w:val="32"/>
+                      <w:szCs w:val="32"/>
+                    </w:rPr>
+                    <w:t xml:space="preserve">lert </w:t>
+                  </w:r>
+                  <w:r>
+                    <w:rPr>
+                      <w:sz w:val="32"/>
+                      <w:szCs w:val="32"/>
+                    </w:rPr>
+                    <w:t xml:space="preserve">before date </w:t>
+                  </w:r>
+                </w:p>
+                <w:p>
+                  <w:pPr>
+                    <w:pStyle w:val="ListParagraph"/>
+                    <w:numPr>
+                      <w:ilvl w:val="0"/>
+                      <w:numId w:val="3"/>
+                    </w:numPr>
+                    <w:bidi w:val="0"/>
+                    <w:rPr>
+                      <w:sz w:val="32"/>
+                      <w:szCs w:val="32"/>
+                    </w:rPr>
+                  </w:pPr>
+                  <w:r>
+                    <w:rPr>
+                      <w:sz w:val="32"/>
+                      <w:szCs w:val="32"/>
+                    </w:rPr>
+                    <w:t>How many times to alert</w:t>
+                  </w:r>
+                </w:p>
+              </w:tc>
+            </w:tr>
+            <w:tr>
+              <w:trPr>
+                <w:trHeight w:val="282"/>
+              </w:trPr>
+              <w:tc>
+                <w:tcPr>
+                  <w:tcW w:w="2793" w:type="dxa"/>
+                </w:tcPr>
+                <w:p>
+                  <w:pPr>
+                    <w:pStyle w:val="ListParagraph"/>
+                    <w:numPr>
+                      <w:ilvl w:val="0"/>
+                      <w:numId w:val="10"/>
+                    </w:numPr>
+                    <w:bidi w:val="0"/>
+                    <w:rPr>
+                      <w:sz w:val="32"/>
+                      <w:szCs w:val="32"/>
+                    </w:rPr>
+                  </w:pPr>
+                  <w:r>
+                    <w:rPr>
+                      <w:sz w:val="32"/>
+                      <w:szCs w:val="32"/>
+                    </w:rPr>
+                    <w:t xml:space="preserve">He fills the data </w:t>
+                  </w:r>
+                </w:p>
+              </w:tc>
+              <w:tc>
+                <w:tcPr>
+                  <w:tcW w:w="3523" w:type="dxa"/>
+                </w:tcPr>
+                <w:p>
+                  <w:pPr>
+                    <w:pStyle w:val="ListParagraph"/>
+                    <w:numPr>
+                      <w:ilvl w:val="0"/>
+                      <w:numId w:val="10"/>
+                    </w:numPr>
+                    <w:bidi w:val="0"/>
+                    <w:rPr>
+                      <w:sz w:val="32"/>
+                      <w:szCs w:val="32"/>
+                    </w:rPr>
+                  </w:pPr>
+                  <w:r>
+                    <w:rPr>
+                      <w:sz w:val="32"/>
+                      <w:szCs w:val="32"/>
+                      <w:lang w:val="en"/>
+                    </w:rPr>
+                    <w:t>The system verifies that the values ​​are correct</w:t>
+                  </w:r>
+                  <w:r>
+                    <w:rPr>
+                      <w:sz w:val="32"/>
+                      <w:szCs w:val="32"/>
+                    </w:rPr>
+                    <w:t xml:space="preserve"> and save it and redirect him to </w:t>
+                  </w:r>
+                  <w:r>
+                    <w:rPr>
+                      <w:sz w:val="32"/>
+                      <w:szCs w:val="32"/>
+                    </w:rPr>
+                    <w:t xml:space="preserve">date </w:t>
+                  </w:r>
+                  <w:r>
+                    <w:rPr>
+                      <w:sz w:val="32"/>
+                      <w:szCs w:val="32"/>
+                    </w:rPr>
+                    <w:t xml:space="preserve">reminder manager board  </w:t>
+                  </w:r>
+                </w:p>
+              </w:tc>
+            </w:tr>
+            <w:tr>
+              <w:trPr>
+                <w:trHeight w:val="282"/>
+              </w:trPr>
+              <w:tc>
+                <w:tcPr>
+                  <w:tcW w:w="2793" w:type="dxa"/>
+                </w:tcPr>
+                <w:p>
+                  <w:pPr>
+                    <w:pStyle w:val="ListParagraph"/>
+                    <w:numPr>
+                      <w:ilvl w:val="0"/>
+                      <w:numId w:val="10"/>
+                    </w:numPr>
+                    <w:bidi w:val="0"/>
+                    <w:rPr>
+                      <w:sz w:val="32"/>
+                      <w:szCs w:val="32"/>
+                    </w:rPr>
+                  </w:pPr>
+                  <w:r>
+                    <w:rPr>
+                      <w:sz w:val="32"/>
+                      <w:szCs w:val="32"/>
+                    </w:rPr>
+                    <w:lastRenderedPageBreak/>
+                    <w:t xml:space="preserve">The </w:t>
+                  </w:r>
+                  <w:r>
+                    <w:rPr>
+                      <w:sz w:val="32"/>
+                      <w:szCs w:val="32"/>
+                    </w:rPr>
+                    <w:t xml:space="preserve">patient </w:t>
+                  </w:r>
+                  <w:r>
+                    <w:rPr>
+                      <w:sz w:val="32"/>
+                      <w:szCs w:val="32"/>
+                    </w:rPr>
+                    <w:t xml:space="preserve">selects Edit </w:t>
+                  </w:r>
+                  <w:r>
+                    <w:rPr>
+                      <w:sz w:val="32"/>
+                      <w:szCs w:val="32"/>
+                    </w:rPr>
+                    <w:t xml:space="preserve">date </w:t>
+                  </w:r>
+                  <w:r>
+                    <w:rPr>
+                      <w:sz w:val="32"/>
+                      <w:szCs w:val="32"/>
+                    </w:rPr>
+                    <w:t xml:space="preserve">reminders and save the new edition </w:t>
+                  </w:r>
+                </w:p>
+              </w:tc>
+              <w:tc>
+                <w:tcPr>
+                  <w:tcW w:w="3523" w:type="dxa"/>
+                </w:tcPr>
+                <w:p>
+                  <w:pPr>
+                    <w:pStyle w:val="ListParagraph"/>
+                    <w:numPr>
+                      <w:ilvl w:val="0"/>
+                      <w:numId w:val="10"/>
+                    </w:numPr>
+                    <w:bidi w:val="0"/>
+                    <w:rPr>
+                      <w:sz w:val="32"/>
+                      <w:szCs w:val="32"/>
+                      <w:lang w:val="en"/>
+                    </w:rPr>
+                  </w:pPr>
+                  <w:r>
+                    <w:rPr>
+                      <w:sz w:val="32"/>
+                      <w:szCs w:val="32"/>
+                      <w:lang w:val="en"/>
+                    </w:rPr>
+                    <w:t>The system verifies that the values ​​are correct</w:t>
+                  </w:r>
+                  <w:r>
+                    <w:rPr>
+                      <w:sz w:val="32"/>
+                      <w:szCs w:val="32"/>
+                    </w:rPr>
+                    <w:t xml:space="preserve"> and save it and redirect him to </w:t>
+                  </w:r>
+                  <w:r>
+                    <w:rPr>
+                      <w:sz w:val="32"/>
+                      <w:szCs w:val="32"/>
+                    </w:rPr>
+                    <w:t xml:space="preserve">date </w:t>
+                  </w:r>
+                  <w:r>
+                    <w:rPr>
+                      <w:sz w:val="32"/>
+                      <w:szCs w:val="32"/>
+                    </w:rPr>
+                    <w:t xml:space="preserve">reminder manager board  </w:t>
+                  </w:r>
+                </w:p>
+              </w:tc>
+            </w:tr>
+            <w:tr>
+              <w:trPr>
+                <w:trHeight w:val="282"/>
+              </w:trPr>
+              <w:tc>
+                <w:tcPr>
+                  <w:tcW w:w="2793" w:type="dxa"/>
+                </w:tcPr>
+                <w:p>
+                  <w:pPr>
+                    <w:bidi w:val="0"/>
+                    <w:rPr>
+                      <w:sz w:val="32"/>
+                      <w:szCs w:val="32"/>
+                    </w:rPr>
+                  </w:pPr>
+                </w:p>
+              </w:tc>
+              <w:tc>
+                <w:tcPr>
+                  <w:tcW w:w="3523" w:type="dxa"/>
+                </w:tcPr>
+                <w:p>
+                  <w:pPr>
+                    <w:pStyle w:val="ListParagraph"/>
+                    <w:numPr>
+                      <w:ilvl w:val="0"/>
+                      <w:numId w:val="10"/>
+                    </w:numPr>
+                    <w:bidi w:val="0"/>
+                    <w:rPr>
+                      <w:sz w:val="32"/>
+                      <w:szCs w:val="32"/>
+                      <w:lang w:val="en"/>
+                    </w:rPr>
+                  </w:pPr>
+                  <w:r>
+                    <w:rPr>
+                      <w:sz w:val="32"/>
+                      <w:szCs w:val="32"/>
+                      <w:lang w:val="en"/>
+                    </w:rPr>
+                    <w:t xml:space="preserve">System send </w:t>
+                  </w:r>
+                  <w:r>
+                    <w:rPr>
+                      <w:sz w:val="32"/>
+                      <w:szCs w:val="32"/>
+                    </w:rPr>
+                    <w:t xml:space="preserve">patient an alert </w:t>
+                  </w:r>
+                  <w:r>
+                    <w:rPr>
+                      <w:sz w:val="32"/>
+                      <w:szCs w:val="32"/>
+                    </w:rPr>
+                    <w:t xml:space="preserve">before </w:t>
+                  </w:r>
+                  <w:r>
+                    <w:rPr>
+                      <w:sz w:val="32"/>
+                      <w:szCs w:val="32"/>
+                    </w:rPr>
+                    <w:t xml:space="preserve">the date start </w:t>
+                  </w:r>
+                  <w:r>
+                    <w:rPr>
+                      <w:sz w:val="32"/>
+                      <w:szCs w:val="32"/>
+                    </w:rPr>
+                    <w:t>time as he input</w:t>
+                  </w:r>
+                </w:p>
+              </w:tc>
+            </w:tr>
+            <w:tr>
+              <w:trPr>
+                <w:trHeight w:val="282"/>
+              </w:trPr>
+              <w:tc>
+                <w:tcPr>
+                  <w:tcW w:w="2793" w:type="dxa"/>
+                </w:tcPr>
+                <w:p>
+                  <w:pPr>
+                    <w:pStyle w:val="ListParagraph"/>
+                    <w:numPr>
+                      <w:ilvl w:val="0"/>
+                      <w:numId w:val="10"/>
+                    </w:numPr>
+                    <w:bidi w:val="0"/>
+                    <w:rPr>
+                      <w:sz w:val="32"/>
+                      <w:szCs w:val="32"/>
+                    </w:rPr>
+                  </w:pPr>
+                  <w:r>
+                    <w:rPr>
+                      <w:sz w:val="32"/>
+                      <w:szCs w:val="32"/>
+                    </w:rPr>
+                    <w:t xml:space="preserve">Patient response if he </w:t>
+                  </w:r>
+                  <w:r>
+                    <w:rPr>
+                      <w:sz w:val="32"/>
+                      <w:szCs w:val="32"/>
+                    </w:rPr>
+                    <w:t xml:space="preserve">will go or cancel </w:t>
+                  </w:r>
+                  <w:r>
+                    <w:rPr>
+                      <w:sz w:val="32"/>
+                      <w:szCs w:val="32"/>
+                    </w:rPr>
+                    <w:t>the date</w:t>
+                  </w:r>
+                </w:p>
+              </w:tc>
+              <w:tc>
+                <w:tcPr>
+                  <w:tcW w:w="3523" w:type="dxa"/>
+                </w:tcPr>
+                <w:p>
+                  <w:pPr>
+                    <w:bidi w:val="0"/>
+                    <w:rPr>
+                      <w:sz w:val="32"/>
+                      <w:szCs w:val="32"/>
+                      <w:lang w:val="en"/>
+                    </w:rPr>
+                  </w:pPr>
+                </w:p>
+              </w:tc>
+            </w:tr>
+          </w:tbl>
+          <w:p>
+            <w:pPr>
+              <w:bidi w:val="0"/>
+              <w:rPr>
+                <w:sz w:val="40"/>
+                <w:szCs w:val="40"/>
+                <w:rtl/>
+              </w:rPr>
+            </w:pPr>
+          </w:p>
+        </w:tc>
+        <w:tc>
+          <w:tcPr>
+            <w:tcW w:w="2489" w:type="dxa"/>
+          </w:tcPr>
+          <w:p>
+            <w:pPr>
+              <w:bidi w:val="0"/>
+              <w:rPr>
+                <w:sz w:val="32"/>
+                <w:szCs w:val="32"/>
+                <w:rtl/>
+              </w:rPr>
+            </w:pPr>
+            <w:r>
+              <w:rPr>
+                <w:sz w:val="32"/>
+                <w:szCs w:val="32"/>
+              </w:rPr>
+              <w:lastRenderedPageBreak/>
+              <w:t>Flow of events</w:t>
+            </w:r>
+          </w:p>
+        </w:tc>
+      </w:tr>
+      <w:tr>
+        <w:trPr>
+          <w:trHeight w:val="3153"/>
+        </w:trPr>
+        <w:tc>
+          <w:tcPr>
+            <w:tcW w:w="6735" w:type="dxa"/>
+          </w:tcPr>
+          <w:tbl>
+            <w:tblPr>
+              <w:tblStyle w:val="TableGrid"/>
+              <w:tblW w:w="0" w:type="auto"/>
+              <w:tblLook w:val="04A0" w:firstRow="1" w:lastRow="0" w:firstColumn="1" w:lastColumn="0" w:noHBand="0" w:noVBand="1"/>
+            </w:tblPr>
+            <w:tblGrid>
+              <w:gridCol w:w="2965"/>
+              <w:gridCol w:w="3544"/>
+            </w:tblGrid>
+            <w:tr>
+              <w:trPr>
+                <w:trHeight w:val="149"/>
+              </w:trPr>
+              <w:tc>
+                <w:tcPr>
+                  <w:tcW w:w="2965" w:type="dxa"/>
+                </w:tcPr>
+                <w:p>
+                  <w:pPr>
+                    <w:bidi w:val="0"/>
+                    <w:rPr>
+                      <w:sz w:val="32"/>
+                      <w:szCs w:val="32"/>
+                    </w:rPr>
+                  </w:pPr>
+                  <w:r>
+                    <w:rPr>
+                      <w:sz w:val="32"/>
+                      <w:szCs w:val="32"/>
+                    </w:rPr>
+                    <w:t xml:space="preserve">Patient </w:t>
+                  </w:r>
+                  <w:r>
+                    <w:rPr>
+                      <w:sz w:val="32"/>
+                      <w:szCs w:val="32"/>
+                    </w:rPr>
+                    <w:t>action</w:t>
+                  </w:r>
+                </w:p>
+              </w:tc>
+              <w:tc>
+                <w:tcPr>
+                  <w:tcW w:w="3544" w:type="dxa"/>
+                </w:tcPr>
+                <w:p>
+                  <w:pPr>
+                    <w:bidi w:val="0"/>
+                    <w:rPr>
+                      <w:sz w:val="32"/>
+                      <w:szCs w:val="32"/>
+                    </w:rPr>
+                  </w:pPr>
+                  <w:r>
+                    <w:rPr>
+                      <w:sz w:val="32"/>
+                      <w:szCs w:val="32"/>
+                    </w:rPr>
+                    <w:t>System Action</w:t>
+                  </w:r>
+                </w:p>
+              </w:tc>
+            </w:tr>
+            <w:tr>
+              <w:trPr>
+                <w:trHeight w:val="551"/>
+              </w:trPr>
+              <w:tc>
+                <w:tcPr>
+                  <w:tcW w:w="2965" w:type="dxa"/>
+                </w:tcPr>
+                <w:p>
+                  <w:pPr>
+                    <w:pStyle w:val="ListParagraph"/>
+                    <w:numPr>
+                      <w:ilvl w:val="0"/>
+                      <w:numId w:val="11"/>
+                    </w:numPr>
+                    <w:bidi w:val="0"/>
+                    <w:rPr>
+                      <w:sz w:val="32"/>
+                      <w:szCs w:val="32"/>
+                    </w:rPr>
+                  </w:pPr>
+                  <w:r>
+                    <w:rPr>
+                      <w:sz w:val="32"/>
+                      <w:szCs w:val="32"/>
+                    </w:rPr>
+                    <w:t xml:space="preserve">Miss some required fields </w:t>
+                  </w:r>
+                </w:p>
+              </w:tc>
+              <w:tc>
+                <w:tcPr>
+                  <w:tcW w:w="3544" w:type="dxa"/>
+                </w:tcPr>
+                <w:p>
+                  <w:pPr>
+                    <w:pStyle w:val="ListParagraph"/>
+                    <w:numPr>
+                      <w:ilvl w:val="0"/>
+                      <w:numId w:val="11"/>
+                    </w:numPr>
+                    <w:bidi w:val="0"/>
+                    <w:rPr>
+                      <w:sz w:val="32"/>
+                      <w:szCs w:val="32"/>
+                    </w:rPr>
+                  </w:pPr>
+                  <w:r>
+                    <w:rPr>
+                      <w:sz w:val="32"/>
+                      <w:szCs w:val="32"/>
+                    </w:rPr>
+                    <w:t>the app displays a validation error Message</w:t>
+                  </w:r>
+                </w:p>
+              </w:tc>
+            </w:tr>
+          </w:tbl>
+          <w:p>
+            <w:pPr>
+              <w:bidi w:val="0"/>
+              <w:rPr>
+                <w:sz w:val="32"/>
+                <w:szCs w:val="32"/>
+              </w:rPr>
+            </w:pPr>
+          </w:p>
+        </w:tc>
+        <w:tc>
+          <w:tcPr>
+            <w:tcW w:w="2489" w:type="dxa"/>
+          </w:tcPr>
+          <w:p>
+            <w:pPr>
+              <w:bidi w:val="0"/>
+              <w:rPr>
+                <w:sz w:val="32"/>
+                <w:szCs w:val="32"/>
+              </w:rPr>
+            </w:pPr>
+            <w:r>
+              <w:rPr>
+                <w:sz w:val="32"/>
+                <w:szCs w:val="32"/>
+              </w:rPr>
+              <w:t>Exceptions</w:t>
+            </w:r>
+          </w:p>
+        </w:tc>
+      </w:tr>
+    </w:tbl>
+    <w:p>
+      <w:pPr>
+        <w:bidi w:val="0"/>
+        <w:rPr>
+          <w:sz w:val="40"/>
+          <w:szCs w:val="40"/>
+          <w:lang w:bidi="ar-EG"/>
+        </w:rPr>
+      </w:pPr>
+    </w:p>
     <w:p>
       <w:pPr>
         <w:bidi w:val="0"/>
@@ -3784,6 +5189,95 @@
 <file path=word/numbering.xml><?xml version="1.0" encoding="utf-8"?>
 <w:numbering xmlns:wpc="http://schemas.microsoft.com/office/word/2010/wordprocessingCanvas" xmlns:cx="http://schemas.microsoft.com/office/drawing/2014/chartex" xmlns:cx1="http://schemas.microsoft.com/office/drawing/2015/9/8/chartex" xmlns:cx2="http://schemas.microsoft.com/office/drawing/2015/10/21/chartex" xmlns:cx3="http://schemas.microsoft.com/office/drawing/2016/5/9/chartex" xmlns:cx4="http://schemas.microsoft.com/office/drawing/2016/5/10/chartex" xmlns:cx5="http://schemas.microsoft.com/office/drawing/2016/5/11/chartex" xmlns:cx6="http://schemas.microsoft.com/office/drawing/2016/5/12/chartex" xmlns:cx7="http://schemas.microsoft.com/office/drawing/2016/5/13/chartex" xmlns:cx8="http://schemas.microsoft.com/office/drawing/2016/5/14/chartex" xmlns:mc="http://schemas.openxmlformats.org/markup-compatibility/2006" xmlns:aink="http://schemas.microsoft.com/office/drawing/2016/ink" xmlns:am3d="http://schemas.microsoft.com/office/drawing/2017/model3d" xmlns:o="urn:schemas-microsoft-com:office:office" xmlns:oel="http://schemas.microsoft.com/office/2019/extlst" xmlns:r="http://schemas.openxmlformats.org/officeDocument/2006/relationships" xmlns:m="http://schemas.openxmlformats.org/officeDocument/2006/math" xmlns:v="urn:schemas-microsoft-com:vml" xmlns:wp14="http://schemas.microsoft.com/office/word/2010/wordprocessingDrawing" xmlns:wp="http://schemas.openxmlformats.org/drawingml/2006/wordprocessingDrawing" xmlns:w10="urn:schemas-microsoft-com:office:word" xmlns:w="http://schemas.openxmlformats.org/wordprocessingml/2006/main" xmlns:w14="http://schemas.microsoft.com/office/word/2010/wordml" xmlns:w15="http://schemas.microsoft.com/office/word/2012/wordml" xmlns:w16cex="http://schemas.microsoft.com/office/word/2018/wordml/cex" xmlns:w16cid="http://schemas.microsoft.com/office/word/2016/wordml/cid" xmlns:w16="http://schemas.microsoft.com/office/word/2018/wordml" xmlns:w16du="http://schemas.microsoft.com/office/word/2023/wordml/word16du" xmlns:w16sdtdh="http://schemas.microsoft.com/office/word/2020/wordml/sdtdatahash" xmlns:w16se="http://schemas.microsoft.com/office/word/2015/wordml/symex" xmlns:wpg="http://schemas.microsoft.com/office/word/2010/wordprocessingGroup" xmlns:wpi="http://schemas.microsoft.com/office/word/2010/wordprocessingInk" xmlns:wne="http://schemas.microsoft.com/office/word/2006/wordml" xmlns:wps="http://schemas.microsoft.com/office/word/2010/wordprocessingShape" mc:Ignorable="w14 w15 w16se w16cid w16 w16cex w16sdtdh w16du wp14">
   <w:abstractNum w:abstractNumId="0" w15:restartNumberingAfterBreak="0">
+    <w:nsid w:val="03FB6DE5"/>
+    <w:multiLevelType w:val="hybridMultilevel"/>
+    <w:tmpl w:val="DDB0257A"/>
+    <w:lvl w:ilvl="0" w:tplc="FFFFFFFF">
+      <w:start w:val="1"/>
+      <w:numFmt w:val="decimal"/>
+      <w:lvlText w:val="%1-"/>
+      <w:lvlJc w:val="left"/>
+      <w:pPr>
+        <w:ind w:left="720" w:hanging="360"/>
+      </w:pPr>
+      <w:rPr>
+        <w:rFonts w:hint="default"/>
+      </w:rPr>
+    </w:lvl>
+    <w:lvl w:ilvl="1" w:tplc="FFFFFFFF" w:tentative="1">
+      <w:start w:val="1"/>
+      <w:numFmt w:val="lowerLetter"/>
+      <w:lvlText w:val="%2."/>
+      <w:lvlJc w:val="left"/>
+      <w:pPr>
+        <w:ind w:left="1440" w:hanging="360"/>
+      </w:pPr>
+    </w:lvl>
+    <w:lvl w:ilvl="2" w:tplc="FFFFFFFF" w:tentative="1">
+      <w:start w:val="1"/>
+      <w:numFmt w:val="lowerRoman"/>
+      <w:lvlText w:val="%3."/>
+      <w:lvlJc w:val="right"/>
+      <w:pPr>
+        <w:ind w:left="2160" w:hanging="180"/>
+      </w:pPr>
+    </w:lvl>
+    <w:lvl w:ilvl="3" w:tplc="FFFFFFFF" w:tentative="1">
+      <w:start w:val="1"/>
+      <w:numFmt w:val="decimal"/>
+      <w:lvlText w:val="%4."/>
+      <w:lvlJc w:val="left"/>
+      <w:pPr>
+        <w:ind w:left="2880" w:hanging="360"/>
+      </w:pPr>
+    </w:lvl>
+    <w:lvl w:ilvl="4" w:tplc="FFFFFFFF" w:tentative="1">
+      <w:start w:val="1"/>
+      <w:numFmt w:val="lowerLetter"/>
+      <w:lvlText w:val="%5."/>
+      <w:lvlJc w:val="left"/>
+      <w:pPr>
+        <w:ind w:left="3600" w:hanging="360"/>
+      </w:pPr>
+    </w:lvl>
+    <w:lvl w:ilvl="5" w:tplc="FFFFFFFF" w:tentative="1">
+      <w:start w:val="1"/>
+      <w:numFmt w:val="lowerRoman"/>
+      <w:lvlText w:val="%6."/>
+      <w:lvlJc w:val="right"/>
+      <w:pPr>
+        <w:ind w:left="4320" w:hanging="180"/>
+      </w:pPr>
+    </w:lvl>
+    <w:lvl w:ilvl="6" w:tplc="FFFFFFFF" w:tentative="1">
+      <w:start w:val="1"/>
+      <w:numFmt w:val="decimal"/>
+      <w:lvlText w:val="%7."/>
+      <w:lvlJc w:val="left"/>
+      <w:pPr>
+        <w:ind w:left="5040" w:hanging="360"/>
+      </w:pPr>
+    </w:lvl>
+    <w:lvl w:ilvl="7" w:tplc="FFFFFFFF" w:tentative="1">
+      <w:start w:val="1"/>
+      <w:numFmt w:val="lowerLetter"/>
+      <w:lvlText w:val="%8."/>
+      <w:lvlJc w:val="left"/>
+      <w:pPr>
+        <w:ind w:left="5760" w:hanging="360"/>
+      </w:pPr>
+    </w:lvl>
+    <w:lvl w:ilvl="8" w:tplc="FFFFFFFF" w:tentative="1">
+      <w:start w:val="1"/>
+      <w:numFmt w:val="lowerRoman"/>
+      <w:lvlText w:val="%9."/>
+      <w:lvlJc w:val="right"/>
+      <w:pPr>
+        <w:ind w:left="6480" w:hanging="180"/>
+      </w:pPr>
+    </w:lvl>
+  </w:abstractNum>
+  <w:abstractNum w:abstractNumId="1" w15:restartNumberingAfterBreak="0">
     <w:nsid w:val="17F54B03"/>
     <w:multiLevelType w:val="hybridMultilevel"/>
     <w:tmpl w:val="63B81EC8"/>
@@ -3872,7 +5366,7 @@
       </w:pPr>
     </w:lvl>
   </w:abstractNum>
-  <w:abstractNum w:abstractNumId="1" w15:restartNumberingAfterBreak="0">
+  <w:abstractNum w:abstractNumId="2" w15:restartNumberingAfterBreak="0">
     <w:nsid w:val="26164EF6"/>
     <w:multiLevelType w:val="hybridMultilevel"/>
     <w:tmpl w:val="37A6526E"/>
@@ -3961,7 +5455,7 @@
       </w:pPr>
     </w:lvl>
   </w:abstractNum>
-  <w:abstractNum w:abstractNumId="2" w15:restartNumberingAfterBreak="0">
+  <w:abstractNum w:abstractNumId="3" w15:restartNumberingAfterBreak="0">
     <w:nsid w:val="2AA53D68"/>
     <w:multiLevelType w:val="hybridMultilevel"/>
     <w:tmpl w:val="B0CE4B6C"/>
@@ -4050,7 +5544,96 @@
       </w:pPr>
     </w:lvl>
   </w:abstractNum>
-  <w:abstractNum w:abstractNumId="3" w15:restartNumberingAfterBreak="0">
+  <w:abstractNum w:abstractNumId="4" w15:restartNumberingAfterBreak="0">
+    <w:nsid w:val="3A2A1A89"/>
+    <w:multiLevelType w:val="hybridMultilevel"/>
+    <w:tmpl w:val="63B81EC8"/>
+    <w:lvl w:ilvl="0" w:tplc="FFFFFFFF">
+      <w:start w:val="1"/>
+      <w:numFmt w:val="decimal"/>
+      <w:lvlText w:val="%1-"/>
+      <w:lvlJc w:val="left"/>
+      <w:pPr>
+        <w:ind w:left="720" w:hanging="360"/>
+      </w:pPr>
+      <w:rPr>
+        <w:rFonts w:asciiTheme="minorHAnsi" w:eastAsiaTheme="minorHAnsi" w:hAnsiTheme="minorHAnsi" w:cstheme="minorBidi"/>
+      </w:rPr>
+    </w:lvl>
+    <w:lvl w:ilvl="1" w:tplc="FFFFFFFF" w:tentative="1">
+      <w:start w:val="1"/>
+      <w:numFmt w:val="lowerLetter"/>
+      <w:lvlText w:val="%2."/>
+      <w:lvlJc w:val="left"/>
+      <w:pPr>
+        <w:ind w:left="1440" w:hanging="360"/>
+      </w:pPr>
+    </w:lvl>
+    <w:lvl w:ilvl="2" w:tplc="FFFFFFFF" w:tentative="1">
+      <w:start w:val="1"/>
+      <w:numFmt w:val="lowerRoman"/>
+      <w:lvlText w:val="%3."/>
+      <w:lvlJc w:val="right"/>
+      <w:pPr>
+        <w:ind w:left="2160" w:hanging="180"/>
+      </w:pPr>
+    </w:lvl>
+    <w:lvl w:ilvl="3" w:tplc="FFFFFFFF" w:tentative="1">
+      <w:start w:val="1"/>
+      <w:numFmt w:val="decimal"/>
+      <w:lvlText w:val="%4."/>
+      <w:lvlJc w:val="left"/>
+      <w:pPr>
+        <w:ind w:left="2880" w:hanging="360"/>
+      </w:pPr>
+    </w:lvl>
+    <w:lvl w:ilvl="4" w:tplc="FFFFFFFF" w:tentative="1">
+      <w:start w:val="1"/>
+      <w:numFmt w:val="lowerLetter"/>
+      <w:lvlText w:val="%5."/>
+      <w:lvlJc w:val="left"/>
+      <w:pPr>
+        <w:ind w:left="3600" w:hanging="360"/>
+      </w:pPr>
+    </w:lvl>
+    <w:lvl w:ilvl="5" w:tplc="FFFFFFFF" w:tentative="1">
+      <w:start w:val="1"/>
+      <w:numFmt w:val="lowerRoman"/>
+      <w:lvlText w:val="%6."/>
+      <w:lvlJc w:val="right"/>
+      <w:pPr>
+        <w:ind w:left="4320" w:hanging="180"/>
+      </w:pPr>
+    </w:lvl>
+    <w:lvl w:ilvl="6" w:tplc="FFFFFFFF" w:tentative="1">
+      <w:start w:val="1"/>
+      <w:numFmt w:val="decimal"/>
+      <w:lvlText w:val="%7."/>
+      <w:lvlJc w:val="left"/>
+      <w:pPr>
+        <w:ind w:left="5040" w:hanging="360"/>
+      </w:pPr>
+    </w:lvl>
+    <w:lvl w:ilvl="7" w:tplc="FFFFFFFF" w:tentative="1">
+      <w:start w:val="1"/>
+      <w:numFmt w:val="lowerLetter"/>
+      <w:lvlText w:val="%8."/>
+      <w:lvlJc w:val="left"/>
+      <w:pPr>
+        <w:ind w:left="5760" w:hanging="360"/>
+      </w:pPr>
+    </w:lvl>
+    <w:lvl w:ilvl="8" w:tplc="FFFFFFFF" w:tentative="1">
+      <w:start w:val="1"/>
+      <w:numFmt w:val="lowerRoman"/>
+      <w:lvlText w:val="%9."/>
+      <w:lvlJc w:val="right"/>
+      <w:pPr>
+        <w:ind w:left="6480" w:hanging="180"/>
+      </w:pPr>
+    </w:lvl>
+  </w:abstractNum>
+  <w:abstractNum w:abstractNumId="5" w15:restartNumberingAfterBreak="0">
     <w:nsid w:val="66BA4B75"/>
     <w:multiLevelType w:val="hybridMultilevel"/>
     <w:tmpl w:val="63B81EC8"/>
@@ -4139,7 +5722,7 @@
       </w:pPr>
     </w:lvl>
   </w:abstractNum>
-  <w:abstractNum w:abstractNumId="4" w15:restartNumberingAfterBreak="0">
+  <w:abstractNum w:abstractNumId="6" w15:restartNumberingAfterBreak="0">
     <w:nsid w:val="707172C5"/>
     <w:multiLevelType w:val="hybridMultilevel"/>
     <w:tmpl w:val="DDB0257A"/>
@@ -4228,7 +5811,7 @@
       </w:pPr>
     </w:lvl>
   </w:abstractNum>
-  <w:abstractNum w:abstractNumId="5" w15:restartNumberingAfterBreak="0">
+  <w:abstractNum w:abstractNumId="7" w15:restartNumberingAfterBreak="0">
     <w:nsid w:val="723F2E73"/>
     <w:multiLevelType w:val="hybridMultilevel"/>
     <w:tmpl w:val="DDB0257A"/>
@@ -4317,7 +5900,7 @@
       </w:pPr>
     </w:lvl>
   </w:abstractNum>
-  <w:abstractNum w:abstractNumId="6" w15:restartNumberingAfterBreak="0">
+  <w:abstractNum w:abstractNumId="8" w15:restartNumberingAfterBreak="0">
     <w:nsid w:val="72C702C2"/>
     <w:multiLevelType w:val="hybridMultilevel"/>
     <w:tmpl w:val="D2A0D5F0"/>
@@ -4430,7 +6013,7 @@
       </w:rPr>
     </w:lvl>
   </w:abstractNum>
-  <w:abstractNum w:abstractNumId="7" w15:restartNumberingAfterBreak="0">
+  <w:abstractNum w:abstractNumId="9" w15:restartNumberingAfterBreak="0">
     <w:nsid w:val="73AF4168"/>
     <w:multiLevelType w:val="hybridMultilevel"/>
     <w:tmpl w:val="DDB0257A"/>
@@ -4519,7 +6102,7 @@
       </w:pPr>
     </w:lvl>
   </w:abstractNum>
-  <w:abstractNum w:abstractNumId="8" w15:restartNumberingAfterBreak="0">
+  <w:abstractNum w:abstractNumId="10" w15:restartNumberingAfterBreak="0">
     <w:nsid w:val="763C1FC8"/>
     <w:multiLevelType w:val="hybridMultilevel"/>
     <w:tmpl w:val="48400C7E"/>
@@ -4633,31 +6216,37 @@
     </w:lvl>
   </w:abstractNum>
   <w:num w:numId="1" w16cid:durableId="574240620">
+    <w:abstractNumId w:val="10"/>
+  </w:num>
+  <w:num w:numId="2" w16cid:durableId="946620586">
+    <w:abstractNumId w:val="9"/>
+  </w:num>
+  <w:num w:numId="3" w16cid:durableId="1477600752">
     <w:abstractNumId w:val="8"/>
   </w:num>
-  <w:num w:numId="2" w16cid:durableId="946620586">
+  <w:num w:numId="4" w16cid:durableId="960771691">
+    <w:abstractNumId w:val="3"/>
+  </w:num>
+  <w:num w:numId="5" w16cid:durableId="1024206506">
+    <w:abstractNumId w:val="6"/>
+  </w:num>
+  <w:num w:numId="6" w16cid:durableId="1323507170">
+    <w:abstractNumId w:val="5"/>
+  </w:num>
+  <w:num w:numId="7" w16cid:durableId="692264190">
     <w:abstractNumId w:val="7"/>
   </w:num>
-  <w:num w:numId="3" w16cid:durableId="1477600752">
-    <w:abstractNumId w:val="6"/>
+  <w:num w:numId="8" w16cid:durableId="1771395386">
+    <w:abstractNumId w:val="1"/>
   </w:num>
-  <w:num w:numId="4" w16cid:durableId="960771691">
+  <w:num w:numId="9" w16cid:durableId="2102793371">
     <w:abstractNumId w:val="2"/>
   </w:num>
-  <w:num w:numId="5" w16cid:durableId="1024206506">
-    <w:abstractNumId w:val="4"/>
-  </w:num>
-  <w:num w:numId="6" w16cid:durableId="1323507170">
-    <w:abstractNumId w:val="3"/>
-  </w:num>
-  <w:num w:numId="7" w16cid:durableId="692264190">
-    <w:abstractNumId w:val="5"/>
-  </w:num>
-  <w:num w:numId="8" w16cid:durableId="1771395386">
+  <w:num w:numId="10" w16cid:durableId="1278757299">
     <w:abstractNumId w:val="0"/>
   </w:num>
-  <w:num w:numId="9" w16cid:durableId="2102793371">
-    <w:abstractNumId w:val="1"/>
+  <w:num w:numId="11" w16cid:durableId="550189493">
+    <w:abstractNumId w:val="4"/>
   </w:num>
 </w:numbering>
 </file>
@@ -5062,7 +6651,7 @@
   <w:style w:type="paragraph" w:default="1" w:styleId="Normal">
     <w:name w:val="Normal"/>
     <w:qFormat/>
-    <w:rsid w:val="0027437B"/>
+    <w:rsid w:val="006462A2"/>
     <w:pPr>
       <w:bidi/>
     </w:pPr>

</xml_diff>